<commit_message>
Updated Actions Brainstorming Example
</commit_message>
<xml_diff>
--- a/erb_supporting_docs/Code_Resources/ERB/Static_Data/Supporting_DOC/Recruitment_Guide.docx
+++ b/erb_supporting_docs/Code_Resources/ERB/Static_Data/Supporting_DOC/Recruitment_Guide.docx
@@ -3,32 +3,72 @@
 <w:document xmlns:wpc="http://schemas.microsoft.com/office/word/2010/wordprocessingCanvas" xmlns:cx="http://schemas.microsoft.com/office/drawing/2014/chartex" xmlns:cx1="http://schemas.microsoft.com/office/drawing/2015/9/8/chartex" xmlns:cx2="http://schemas.microsoft.com/office/drawing/2015/10/21/chartex" xmlns:cx3="http://schemas.microsoft.com/office/drawing/2016/5/9/chartex" xmlns:cx4="http://schemas.microsoft.com/office/drawing/2016/5/10/chartex" xmlns:cx5="http://schemas.microsoft.com/office/drawing/2016/5/11/chartex" xmlns:cx6="http://schemas.microsoft.com/office/drawing/2016/5/12/chartex" xmlns:cx7="http://schemas.microsoft.com/office/drawing/2016/5/13/chartex" xmlns:cx8="http://schemas.microsoft.com/office/drawing/2016/5/14/chartex" xmlns:mc="http://schemas.openxmlformats.org/markup-compatibility/2006" xmlns:aink="http://schemas.microsoft.com/office/drawing/2016/ink" xmlns:am3d="http://schemas.microsoft.com/office/drawing/2017/model3d" xmlns:o="urn:schemas-microsoft-com:office:office" xmlns:oel="http://schemas.microsoft.com/office/2019/extlst" xmlns:r="http://schemas.openxmlformats.org/officeDocument/2006/relationships" xmlns:m="http://schemas.openxmlformats.org/officeDocument/2006/math" xmlns:v="urn:schemas-microsoft-com:vml" xmlns:wp14="http://schemas.microsoft.com/office/word/2010/wordprocessingDrawing" xmlns:wp="http://schemas.openxmlformats.org/drawingml/2006/wordprocessingDrawing" xmlns:w10="urn:schemas-microsoft-com:office:word" xmlns:w="http://schemas.openxmlformats.org/wordprocessingml/2006/main" xmlns:w14="http://schemas.microsoft.com/office/word/2010/wordml" xmlns:w15="http://schemas.microsoft.com/office/word/2012/wordml" xmlns:w16cex="http://schemas.microsoft.com/office/word/2018/wordml/cex" xmlns:w16cid="http://schemas.microsoft.com/office/word/2016/wordml/cid" xmlns:w16="http://schemas.microsoft.com/office/word/2018/wordml" xmlns:w16sdtdh="http://schemas.microsoft.com/office/word/2020/wordml/sdtdatahash" xmlns:w16se="http://schemas.microsoft.com/office/word/2015/wordml/symex" xmlns:wpg="http://schemas.microsoft.com/office/word/2010/wordprocessingGroup" xmlns:wpi="http://schemas.microsoft.com/office/word/2010/wordprocessingInk" xmlns:wne="http://schemas.microsoft.com/office/word/2006/wordml" xmlns:wps="http://schemas.microsoft.com/office/word/2010/wordprocessingShape" mc:Ignorable="w14 w15 w16se w16cid w16 w16cex w16sdtdh wp14">
   <w:body>
     <w:p>
-      <w:r>
+      <w:pPr>
+        <w:spacing w:after="0" w:line="240" w:lineRule="auto"/>
         <w:rPr>
           <w:rStyle w:val="normaltextrun"/>
           <w:rFonts w:asciiTheme="majorHAnsi" w:eastAsiaTheme="majorEastAsia" w:hAnsiTheme="majorHAnsi" w:cstheme="majorBidi"/>
+          <w:b/>
+          <w:bCs/>
           <w:spacing w:val="-10"/>
           <w:kern w:val="28"/>
           <w:sz w:val="48"/>
           <w:szCs w:val="56"/>
         </w:rPr>
-        <w:t>Recruitment Guide</w:t>
-      </w:r>
+      </w:pPr>
       <w:r>
         <w:rPr>
           <w:rStyle w:val="normaltextrun"/>
           <w:rFonts w:asciiTheme="majorHAnsi" w:eastAsiaTheme="majorEastAsia" w:hAnsiTheme="majorHAnsi" w:cstheme="majorBidi"/>
+          <w:b/>
+          <w:bCs/>
           <w:spacing w:val="-10"/>
           <w:kern w:val="28"/>
           <w:sz w:val="48"/>
           <w:szCs w:val="56"/>
         </w:rPr>
-        <w:t>-Core Team</w:t>
+        <w:t>Recruitment Guide</w:t>
+      </w:r>
+      <w:r>
+        <w:rPr>
+          <w:rStyle w:val="normaltextrun"/>
+          <w:rFonts w:asciiTheme="majorHAnsi" w:eastAsiaTheme="majorEastAsia" w:hAnsiTheme="majorHAnsi" w:cstheme="majorBidi"/>
+          <w:b/>
+          <w:bCs/>
+          <w:spacing w:val="-10"/>
+          <w:kern w:val="28"/>
+          <w:sz w:val="48"/>
+          <w:szCs w:val="56"/>
+        </w:rPr>
+        <w:t xml:space="preserve">: </w:t>
+      </w:r>
+      <w:r>
+        <w:rPr>
+          <w:rStyle w:val="normaltextrun"/>
+          <w:rFonts w:asciiTheme="majorHAnsi" w:eastAsiaTheme="majorEastAsia" w:hAnsiTheme="majorHAnsi" w:cstheme="majorBidi"/>
+          <w:b/>
+          <w:bCs/>
+          <w:spacing w:val="-10"/>
+          <w:kern w:val="28"/>
+          <w:sz w:val="48"/>
+          <w:szCs w:val="56"/>
+        </w:rPr>
+        <w:t>Core Team</w:t>
       </w:r>
     </w:p>
     <w:p>
       <w:pPr>
+        <w:spacing w:after="0" w:line="240" w:lineRule="auto"/>
+        <w:rPr>
+          <w:sz w:val="24"/>
+          <w:szCs w:val="24"/>
+        </w:rPr>
+      </w:pPr>
+    </w:p>
+    <w:p>
+      <w:pPr>
         <w:pStyle w:val="Heading2"/>
+        <w:spacing w:before="0" w:line="240" w:lineRule="auto"/>
       </w:pPr>
       <w:hyperlink w:anchor="_[Name_of_Chapter" w:history="1">
         <w:r>
@@ -43,21 +83,49 @@
     </w:p>
     <w:p>
       <w:pPr>
-        <w:ind w:left="720" w:hanging="360"/>
-      </w:pPr>
-      <w:r>
-        <w:t xml:space="preserve">Use this </w:t>
-      </w:r>
-      <w:r>
-        <w:t xml:space="preserve">guide to identify and invite five to ten people to be on the core team that will lead ERB activities and make decisions. </w:t>
+        <w:spacing w:after="0" w:line="240" w:lineRule="auto"/>
+        <w:rPr>
+          <w:sz w:val="24"/>
+          <w:szCs w:val="24"/>
+        </w:rPr>
+      </w:pPr>
+      <w:r>
+        <w:rPr>
+          <w:sz w:val="24"/>
+          <w:szCs w:val="24"/>
+        </w:rPr>
+        <w:t>T</w:t>
+      </w:r>
+      <w:r>
+        <w:rPr>
+          <w:sz w:val="24"/>
+          <w:szCs w:val="24"/>
+        </w:rPr>
+        <w:t xml:space="preserve">o identify and invite five to ten people to be on the core team that will lead ERB activities and make decisions. </w:t>
       </w:r>
     </w:p>
     <w:p>
       <w:pPr>
+        <w:spacing w:after="0" w:line="240" w:lineRule="auto"/>
+        <w:rPr>
+          <w:sz w:val="24"/>
+          <w:szCs w:val="24"/>
+        </w:rPr>
+      </w:pPr>
+    </w:p>
+    <w:p>
+      <w:pPr>
         <w:pStyle w:val="Heading2"/>
-      </w:pPr>
-      <w:r>
-        <w:t>What you’ll Need</w:t>
+        <w:spacing w:before="0" w:line="240" w:lineRule="auto"/>
+      </w:pPr>
+      <w:r>
+        <w:t xml:space="preserve">What </w:t>
+      </w:r>
+      <w:r>
+        <w:t>Y</w:t>
+      </w:r>
+      <w:r>
+        <w:t>ou’ll Need</w:t>
       </w:r>
     </w:p>
     <w:p>
@@ -91,20 +159,52 @@
       </w:r>
     </w:p>
     <w:p>
+      <w:pPr>
+        <w:spacing w:after="0" w:line="240" w:lineRule="auto"/>
+        <w:rPr>
+          <w:sz w:val="24"/>
+          <w:szCs w:val="24"/>
+        </w:rPr>
+      </w:pPr>
       <w:bookmarkStart w:id="0" w:name="_Hlk132291423"/>
     </w:p>
     <w:p>
       <w:pPr>
         <w:pStyle w:val="Heading2"/>
-      </w:pPr>
-      <w:r>
-        <w:t>What does the core team do</w:t>
+        <w:spacing w:before="0" w:line="240" w:lineRule="auto"/>
+      </w:pPr>
+      <w:r>
+        <w:t xml:space="preserve">What </w:t>
+      </w:r>
+      <w:r>
+        <w:t>D</w:t>
+      </w:r>
+      <w:r>
+        <w:t xml:space="preserve">oes the </w:t>
+      </w:r>
+      <w:r>
+        <w:t>C</w:t>
+      </w:r>
+      <w:r>
+        <w:t xml:space="preserve">ore </w:t>
+      </w:r>
+      <w:r>
+        <w:t>T</w:t>
+      </w:r>
+      <w:r>
+        <w:t xml:space="preserve">eam </w:t>
+      </w:r>
+      <w:r>
+        <w:t>D</w:t>
+      </w:r>
+      <w:r>
+        <w:t>o</w:t>
       </w:r>
       <w:bookmarkEnd w:id="0"/>
     </w:p>
     <w:p>
       <w:pPr>
-        <w:spacing w:after="0"/>
+        <w:spacing w:after="0" w:line="240" w:lineRule="auto"/>
         <w:rPr>
           <w:rFonts w:eastAsiaTheme="minorEastAsia"/>
           <w:sz w:val="24"/>
@@ -135,7 +235,6 @@
           <w:ilvl w:val="0"/>
           <w:numId w:val="37"/>
         </w:numPr>
-        <w:spacing w:line="259" w:lineRule="auto"/>
         <w:contextualSpacing/>
         <w:textAlignment w:val="auto"/>
         <w:rPr>
@@ -162,7 +261,6 @@
           <w:ilvl w:val="0"/>
           <w:numId w:val="37"/>
         </w:numPr>
-        <w:spacing w:line="259" w:lineRule="auto"/>
         <w:contextualSpacing/>
         <w:textAlignment w:val="auto"/>
         <w:rPr>
@@ -179,7 +277,13 @@
         <w:rPr>
           <w:rFonts w:eastAsiaTheme="minorEastAsia"/>
         </w:rPr>
-        <w:t>do in the ERB toolkit</w:t>
+        <w:t xml:space="preserve">do in the ERB </w:t>
+      </w:r>
+      <w:r>
+        <w:rPr>
+          <w:rFonts w:eastAsiaTheme="minorEastAsia"/>
+        </w:rPr>
+        <w:t>tool</w:t>
       </w:r>
     </w:p>
     <w:p>
@@ -189,7 +293,6 @@
           <w:ilvl w:val="0"/>
           <w:numId w:val="37"/>
         </w:numPr>
-        <w:spacing w:line="259" w:lineRule="auto"/>
         <w:contextualSpacing/>
         <w:textAlignment w:val="auto"/>
         <w:rPr>
@@ -210,7 +313,6 @@
           <w:ilvl w:val="0"/>
           <w:numId w:val="37"/>
         </w:numPr>
-        <w:spacing w:line="259" w:lineRule="auto"/>
         <w:contextualSpacing/>
         <w:textAlignment w:val="auto"/>
         <w:rPr>
@@ -231,7 +333,6 @@
           <w:ilvl w:val="0"/>
           <w:numId w:val="37"/>
         </w:numPr>
-        <w:spacing w:line="259" w:lineRule="auto"/>
         <w:contextualSpacing/>
         <w:textAlignment w:val="auto"/>
         <w:rPr>
@@ -252,7 +353,6 @@
           <w:ilvl w:val="0"/>
           <w:numId w:val="37"/>
         </w:numPr>
-        <w:spacing w:line="259" w:lineRule="auto"/>
         <w:contextualSpacing/>
         <w:textAlignment w:val="auto"/>
         <w:rPr>
@@ -273,7 +373,6 @@
           <w:ilvl w:val="0"/>
           <w:numId w:val="37"/>
         </w:numPr>
-        <w:spacing w:line="259" w:lineRule="auto"/>
         <w:contextualSpacing/>
         <w:textAlignment w:val="auto"/>
         <w:rPr>
@@ -294,7 +393,6 @@
           <w:ilvl w:val="0"/>
           <w:numId w:val="37"/>
         </w:numPr>
-        <w:spacing w:line="259" w:lineRule="auto"/>
         <w:contextualSpacing/>
         <w:textAlignment w:val="auto"/>
         <w:rPr>
@@ -327,7 +425,6 @@
           <w:ilvl w:val="0"/>
           <w:numId w:val="37"/>
         </w:numPr>
-        <w:spacing w:line="259" w:lineRule="auto"/>
         <w:contextualSpacing/>
         <w:textAlignment w:val="auto"/>
         <w:rPr>
@@ -362,7 +459,6 @@
           <w:ilvl w:val="0"/>
           <w:numId w:val="37"/>
         </w:numPr>
-        <w:spacing w:line="259" w:lineRule="auto"/>
         <w:contextualSpacing/>
         <w:textAlignment w:val="auto"/>
         <w:rPr>
@@ -392,1051 +488,6 @@
           <w:rFonts w:eastAsiaTheme="minorEastAsia"/>
         </w:rPr>
         <w:t>planning to implementation and monitoring</w:t>
-      </w:r>
-    </w:p>
-    <w:p>
-      <w:pPr>
-        <w:pStyle w:val="ListParagraph"/>
-        <w:numPr>
-          <w:ilvl w:val="0"/>
-          <w:numId w:val="0"/>
-        </w:numPr>
-        <w:spacing w:line="259" w:lineRule="auto"/>
-        <w:ind w:left="720"/>
-        <w:contextualSpacing/>
-        <w:textAlignment w:val="auto"/>
-        <w:rPr>
-          <w:rFonts w:eastAsiaTheme="minorEastAsia"/>
-        </w:rPr>
-      </w:pPr>
-    </w:p>
-    <w:p>
-      <w:pPr>
-        <w:pStyle w:val="Heading2"/>
-      </w:pPr>
-      <w:r>
-        <w:t>Who should be on the core team</w:t>
-      </w:r>
-    </w:p>
-    <w:p>
-      <w:pPr>
-        <w:spacing w:after="0"/>
-        <w:rPr>
-          <w:rFonts w:eastAsiaTheme="minorEastAsia"/>
-          <w:sz w:val="24"/>
-          <w:szCs w:val="24"/>
-        </w:rPr>
-      </w:pPr>
-      <w:r>
-        <w:rPr>
-          <w:rFonts w:eastAsiaTheme="minorEastAsia"/>
-          <w:sz w:val="24"/>
-          <w:szCs w:val="24"/>
-        </w:rPr>
-        <w:t>The team should look like the community and have representation from government agencies and other organizations. You could</w:t>
-      </w:r>
-      <w:r>
-        <w:rPr>
-          <w:rFonts w:eastAsiaTheme="minorEastAsia"/>
-          <w:b/>
-          <w:bCs/>
-          <w:sz w:val="24"/>
-          <w:szCs w:val="24"/>
-        </w:rPr>
-        <w:t xml:space="preserve"> </w:t>
-      </w:r>
-      <w:r>
-        <w:rPr>
-          <w:rFonts w:eastAsiaTheme="minorEastAsia"/>
-          <w:sz w:val="24"/>
-          <w:szCs w:val="24"/>
-        </w:rPr>
-        <w:t>consider:</w:t>
-      </w:r>
-    </w:p>
-    <w:p>
-      <w:pPr>
-        <w:pStyle w:val="ListParagraph"/>
-        <w:numPr>
-          <w:ilvl w:val="0"/>
-          <w:numId w:val="38"/>
-        </w:numPr>
-        <w:spacing w:line="259" w:lineRule="auto"/>
-        <w:contextualSpacing/>
-        <w:textAlignment w:val="auto"/>
-        <w:rPr>
-          <w:rFonts w:eastAsiaTheme="minorEastAsia"/>
-        </w:rPr>
-      </w:pPr>
-      <w:r>
-        <w:rPr>
-          <w:rFonts w:eastAsiaTheme="minorEastAsia"/>
-        </w:rPr>
-        <w:t>Skills and expertise</w:t>
-      </w:r>
-    </w:p>
-    <w:p>
-      <w:pPr>
-        <w:pStyle w:val="ListParagraph"/>
-        <w:numPr>
-          <w:ilvl w:val="1"/>
-          <w:numId w:val="38"/>
-        </w:numPr>
-        <w:spacing w:line="259" w:lineRule="auto"/>
-        <w:contextualSpacing/>
-        <w:textAlignment w:val="auto"/>
-        <w:rPr>
-          <w:rFonts w:eastAsiaTheme="minorEastAsia"/>
-        </w:rPr>
-      </w:pPr>
-      <w:r>
-        <w:rPr>
-          <w:rFonts w:eastAsiaTheme="minorEastAsia"/>
-        </w:rPr>
-        <w:t>F</w:t>
-      </w:r>
-      <w:r>
-        <w:rPr>
-          <w:rFonts w:eastAsiaTheme="minorEastAsia"/>
-        </w:rPr>
-        <w:t>acilitation, GIS, floodplain management, communications, urban planning, climate, community organiz</w:t>
-      </w:r>
-      <w:r>
-        <w:rPr>
-          <w:rFonts w:eastAsiaTheme="minorEastAsia"/>
-        </w:rPr>
-        <w:t>ing</w:t>
-      </w:r>
-      <w:r>
-        <w:rPr>
-          <w:rFonts w:eastAsiaTheme="minorEastAsia"/>
-        </w:rPr>
-        <w:t>, project implementation</w:t>
-      </w:r>
-    </w:p>
-    <w:p>
-      <w:pPr>
-        <w:pStyle w:val="ListParagraph"/>
-        <w:numPr>
-          <w:ilvl w:val="0"/>
-          <w:numId w:val="38"/>
-        </w:numPr>
-        <w:spacing w:line="259" w:lineRule="auto"/>
-        <w:contextualSpacing/>
-        <w:textAlignment w:val="auto"/>
-        <w:rPr>
-          <w:rFonts w:eastAsiaTheme="minorEastAsia"/>
-        </w:rPr>
-      </w:pPr>
-      <w:r>
-        <w:rPr>
-          <w:rFonts w:eastAsiaTheme="minorEastAsia"/>
-        </w:rPr>
-        <w:t>D</w:t>
-      </w:r>
-      <w:r>
-        <w:rPr>
-          <w:rFonts w:eastAsiaTheme="minorEastAsia"/>
-        </w:rPr>
-        <w:t>emographic composition</w:t>
-      </w:r>
-      <w:r>
-        <w:rPr>
-          <w:rFonts w:eastAsiaTheme="minorEastAsia"/>
-        </w:rPr>
-        <w:t xml:space="preserve"> of the area</w:t>
-      </w:r>
-    </w:p>
-    <w:p>
-      <w:pPr>
-        <w:pStyle w:val="ListParagraph"/>
-        <w:numPr>
-          <w:ilvl w:val="0"/>
-          <w:numId w:val="38"/>
-        </w:numPr>
-        <w:spacing w:line="259" w:lineRule="auto"/>
-        <w:contextualSpacing/>
-        <w:textAlignment w:val="auto"/>
-        <w:rPr>
-          <w:rFonts w:eastAsiaTheme="minorEastAsia"/>
-        </w:rPr>
-      </w:pPr>
-      <w:r>
-        <w:rPr>
-          <w:rFonts w:eastAsiaTheme="minorEastAsia"/>
-        </w:rPr>
-        <w:t>How city and county agencies are organized</w:t>
-      </w:r>
-    </w:p>
-    <w:p>
-      <w:pPr>
-        <w:pStyle w:val="ListParagraph"/>
-        <w:numPr>
-          <w:ilvl w:val="0"/>
-          <w:numId w:val="38"/>
-        </w:numPr>
-        <w:spacing w:line="259" w:lineRule="auto"/>
-        <w:contextualSpacing/>
-        <w:textAlignment w:val="auto"/>
-        <w:rPr>
-          <w:rFonts w:eastAsiaTheme="minorEastAsia"/>
-        </w:rPr>
-      </w:pPr>
-      <w:r>
-        <w:rPr>
-          <w:rFonts w:eastAsiaTheme="minorEastAsia"/>
-        </w:rPr>
-        <w:t>Who is working on related topics</w:t>
-      </w:r>
-    </w:p>
-    <w:p>
-      <w:pPr>
-        <w:pStyle w:val="ListParagraph"/>
-        <w:numPr>
-          <w:ilvl w:val="1"/>
-          <w:numId w:val="38"/>
-        </w:numPr>
-        <w:spacing w:line="259" w:lineRule="auto"/>
-        <w:contextualSpacing/>
-        <w:textAlignment w:val="auto"/>
-        <w:rPr>
-          <w:rFonts w:eastAsiaTheme="minorEastAsia"/>
-        </w:rPr>
-      </w:pPr>
-      <w:r>
-        <w:rPr>
-          <w:rFonts w:eastAsiaTheme="minorEastAsia"/>
-        </w:rPr>
-        <w:t>F</w:t>
-      </w:r>
-      <w:r>
-        <w:rPr>
-          <w:rFonts w:eastAsiaTheme="minorEastAsia"/>
-        </w:rPr>
-        <w:t>ood security, watershed management, emergency response, affordable housing, land use planning,</w:t>
-      </w:r>
-      <w:r>
-        <w:rPr>
-          <w:rFonts w:eastAsiaTheme="minorEastAsia"/>
-        </w:rPr>
-        <w:t xml:space="preserve"> environmental justice</w:t>
-      </w:r>
-    </w:p>
-    <w:p>
-      <w:pPr>
-        <w:pStyle w:val="ListParagraph"/>
-        <w:numPr>
-          <w:ilvl w:val="0"/>
-          <w:numId w:val="38"/>
-        </w:numPr>
-        <w:spacing w:line="259" w:lineRule="auto"/>
-        <w:contextualSpacing/>
-        <w:textAlignment w:val="auto"/>
-        <w:rPr>
-          <w:rFonts w:eastAsiaTheme="minorEastAsia"/>
-        </w:rPr>
-      </w:pPr>
-      <w:r>
-        <w:rPr>
-          <w:rFonts w:eastAsiaTheme="minorEastAsia"/>
-        </w:rPr>
-        <w:t xml:space="preserve">Who has insights into and connections with </w:t>
-      </w:r>
-      <w:r>
-        <w:rPr>
-          <w:rFonts w:eastAsiaTheme="minorEastAsia"/>
-        </w:rPr>
-        <w:t>various</w:t>
-      </w:r>
-      <w:r>
-        <w:rPr>
-          <w:rFonts w:eastAsiaTheme="minorEastAsia"/>
-        </w:rPr>
-        <w:t xml:space="preserve"> local constituencies</w:t>
-      </w:r>
-    </w:p>
-    <w:p>
-      <w:pPr>
-        <w:pStyle w:val="ListParagraph"/>
-        <w:numPr>
-          <w:ilvl w:val="0"/>
-          <w:numId w:val="38"/>
-        </w:numPr>
-        <w:spacing w:line="259" w:lineRule="auto"/>
-        <w:contextualSpacing/>
-        <w:textAlignment w:val="auto"/>
-        <w:rPr>
-          <w:rFonts w:eastAsiaTheme="minorEastAsia"/>
-        </w:rPr>
-      </w:pPr>
-      <w:r>
-        <w:rPr>
-          <w:rFonts w:eastAsiaTheme="minorEastAsia"/>
-        </w:rPr>
-        <w:t xml:space="preserve">Who works well </w:t>
-      </w:r>
-      <w:r>
-        <w:rPr>
-          <w:rFonts w:eastAsiaTheme="minorEastAsia"/>
-        </w:rPr>
-        <w:t>on teams</w:t>
-      </w:r>
-    </w:p>
-    <w:p>
-      <w:pPr>
-        <w:pStyle w:val="ListParagraph"/>
-        <w:numPr>
-          <w:ilvl w:val="0"/>
-          <w:numId w:val="38"/>
-        </w:numPr>
-        <w:spacing w:line="259" w:lineRule="auto"/>
-        <w:contextualSpacing/>
-        <w:textAlignment w:val="auto"/>
-        <w:rPr>
-          <w:rFonts w:eastAsiaTheme="minorEastAsia"/>
-        </w:rPr>
-      </w:pPr>
-      <w:r>
-        <w:rPr>
-          <w:rFonts w:eastAsiaTheme="minorEastAsia"/>
-        </w:rPr>
-        <w:t>Who has time to be an active contributor</w:t>
-      </w:r>
-    </w:p>
-    <w:p>
-      <w:pPr>
-        <w:contextualSpacing/>
-        <w:rPr>
-          <w:rFonts w:eastAsiaTheme="minorEastAsia"/>
-        </w:rPr>
-      </w:pPr>
-    </w:p>
-    <w:p>
-      <w:pPr>
-        <w:pStyle w:val="Heading2"/>
-      </w:pPr>
-      <w:r>
-        <w:lastRenderedPageBreak/>
-        <w:t xml:space="preserve">Where </w:t>
-      </w:r>
-      <w:r>
-        <w:t>might I find prospective team members?</w:t>
-      </w:r>
-    </w:p>
-    <w:p>
-      <w:pPr>
-        <w:pStyle w:val="ListParagraph"/>
-        <w:numPr>
-          <w:ilvl w:val="0"/>
-          <w:numId w:val="40"/>
-        </w:numPr>
-        <w:rPr>
-          <w:rFonts w:eastAsiaTheme="minorEastAsia"/>
-        </w:rPr>
-      </w:pPr>
-      <w:r>
-        <w:rPr>
-          <w:rFonts w:eastAsiaTheme="minorEastAsia"/>
-        </w:rPr>
-        <w:t>City or county departments</w:t>
-      </w:r>
-    </w:p>
-    <w:p>
-      <w:pPr>
-        <w:pStyle w:val="ListParagraph"/>
-        <w:numPr>
-          <w:ilvl w:val="1"/>
-          <w:numId w:val="40"/>
-        </w:numPr>
-        <w:rPr>
-          <w:rFonts w:eastAsiaTheme="minorEastAsia"/>
-        </w:rPr>
-      </w:pPr>
-      <w:r>
-        <w:rPr>
-          <w:rFonts w:eastAsiaTheme="minorEastAsia"/>
-        </w:rPr>
-        <w:t>P</w:t>
-      </w:r>
-      <w:r>
-        <w:rPr>
-          <w:rFonts w:eastAsiaTheme="minorEastAsia"/>
-        </w:rPr>
-        <w:t>ublic works, parks, land use, emergency management, social services, public health, housing, environment, library</w:t>
-      </w:r>
-    </w:p>
-    <w:p>
-      <w:pPr>
-        <w:pStyle w:val="ListParagraph"/>
-        <w:numPr>
-          <w:ilvl w:val="0"/>
-          <w:numId w:val="40"/>
-        </w:numPr>
-        <w:rPr>
-          <w:rFonts w:eastAsiaTheme="minorEastAsia"/>
-        </w:rPr>
-      </w:pPr>
-      <w:r>
-        <w:rPr>
-          <w:rFonts w:eastAsiaTheme="minorEastAsia"/>
-        </w:rPr>
-        <w:t>Formal and informal local leaders</w:t>
-      </w:r>
-    </w:p>
-    <w:p>
-      <w:pPr>
-        <w:pStyle w:val="ListParagraph"/>
-        <w:numPr>
-          <w:ilvl w:val="1"/>
-          <w:numId w:val="40"/>
-        </w:numPr>
-        <w:rPr>
-          <w:rFonts w:eastAsiaTheme="minorEastAsia"/>
-        </w:rPr>
-      </w:pPr>
-      <w:r>
-        <w:rPr>
-          <w:rFonts w:eastAsiaTheme="minorEastAsia"/>
-        </w:rPr>
-        <w:t>F</w:t>
-      </w:r>
-      <w:r>
-        <w:rPr>
-          <w:rFonts w:eastAsiaTheme="minorEastAsia"/>
-        </w:rPr>
-        <w:t>aith leaders, volunteer organizations</w:t>
-      </w:r>
-      <w:r>
-        <w:rPr>
-          <w:rFonts w:eastAsiaTheme="minorEastAsia"/>
-        </w:rPr>
-        <w:t>, school board, museum director</w:t>
-      </w:r>
-      <w:r>
-        <w:rPr>
-          <w:rFonts w:eastAsiaTheme="minorEastAsia"/>
-        </w:rPr>
-        <w:t>, county council member</w:t>
-      </w:r>
-    </w:p>
-    <w:p>
-      <w:pPr>
-        <w:pStyle w:val="ListParagraph"/>
-        <w:numPr>
-          <w:ilvl w:val="0"/>
-          <w:numId w:val="40"/>
-        </w:numPr>
-        <w:rPr>
-          <w:rFonts w:eastAsiaTheme="minorEastAsia"/>
-        </w:rPr>
-      </w:pPr>
-      <w:r>
-        <w:rPr>
-          <w:rFonts w:eastAsiaTheme="minorEastAsia"/>
-        </w:rPr>
-        <w:t>Non-profits and community-based organizations</w:t>
-      </w:r>
-    </w:p>
-    <w:p>
-      <w:pPr>
-        <w:pStyle w:val="ListParagraph"/>
-        <w:numPr>
-          <w:ilvl w:val="1"/>
-          <w:numId w:val="40"/>
-        </w:numPr>
-        <w:rPr>
-          <w:rFonts w:eastAsiaTheme="minorEastAsia"/>
-        </w:rPr>
-      </w:pPr>
-      <w:r>
-        <w:rPr>
-          <w:rFonts w:eastAsiaTheme="minorEastAsia"/>
-        </w:rPr>
-        <w:t>N</w:t>
-      </w:r>
-      <w:r>
-        <w:rPr>
-          <w:rFonts w:eastAsiaTheme="minorEastAsia"/>
-        </w:rPr>
-        <w:t>eighborhood association, parent-teacher organization, senior citizens rec</w:t>
-      </w:r>
-      <w:r>
-        <w:rPr>
-          <w:rFonts w:eastAsiaTheme="minorEastAsia"/>
-        </w:rPr>
-        <w:t xml:space="preserve"> center, youth club, Rotary, 4-H</w:t>
-      </w:r>
-    </w:p>
-    <w:p>
-      <w:pPr>
-        <w:pStyle w:val="ListParagraph"/>
-        <w:numPr>
-          <w:ilvl w:val="0"/>
-          <w:numId w:val="0"/>
-        </w:numPr>
-        <w:ind w:left="1440"/>
-        <w:rPr>
-          <w:rFonts w:eastAsiaTheme="minorEastAsia"/>
-        </w:rPr>
-      </w:pPr>
-    </w:p>
-    <w:p>
-      <w:pPr>
-        <w:pStyle w:val="Heading2"/>
-      </w:pPr>
-      <w:r>
-        <w:t>How long will it take for me to put a team together?</w:t>
-      </w:r>
-    </w:p>
-    <w:p>
-      <w:pPr>
-        <w:spacing w:after="0"/>
-        <w:rPr>
-          <w:rFonts w:eastAsiaTheme="minorEastAsia"/>
-          <w:sz w:val="24"/>
-          <w:szCs w:val="24"/>
-        </w:rPr>
-      </w:pPr>
-      <w:r>
-        <w:rPr>
-          <w:rFonts w:eastAsiaTheme="minorEastAsia"/>
-          <w:sz w:val="24"/>
-          <w:szCs w:val="24"/>
-        </w:rPr>
-        <w:t xml:space="preserve">It </w:t>
-      </w:r>
-      <w:r>
-        <w:rPr>
-          <w:rFonts w:eastAsiaTheme="minorEastAsia"/>
-          <w:sz w:val="24"/>
-          <w:szCs w:val="24"/>
-        </w:rPr>
-        <w:t>could range from a few days to weeks</w:t>
-      </w:r>
-      <w:r>
-        <w:rPr>
-          <w:rFonts w:eastAsiaTheme="minorEastAsia"/>
-          <w:sz w:val="24"/>
-          <w:szCs w:val="24"/>
-        </w:rPr>
-        <w:t>, depending on</w:t>
-      </w:r>
-    </w:p>
-    <w:p>
-      <w:pPr>
-        <w:pStyle w:val="ListParagraph"/>
-        <w:numPr>
-          <w:ilvl w:val="0"/>
-          <w:numId w:val="41"/>
-        </w:numPr>
-        <w:spacing w:line="259" w:lineRule="auto"/>
-        <w:contextualSpacing/>
-        <w:textAlignment w:val="auto"/>
-        <w:rPr>
-          <w:rFonts w:eastAsiaTheme="minorEastAsia"/>
-        </w:rPr>
-      </w:pPr>
-      <w:r>
-        <w:rPr>
-          <w:rFonts w:eastAsiaTheme="minorEastAsia"/>
-        </w:rPr>
-        <w:t>Your available time</w:t>
-      </w:r>
-      <w:r>
-        <w:rPr>
-          <w:rFonts w:eastAsiaTheme="minorEastAsia"/>
-        </w:rPr>
-        <w:t>—and theirs</w:t>
-      </w:r>
-    </w:p>
-    <w:p>
-      <w:pPr>
-        <w:pStyle w:val="ListParagraph"/>
-        <w:numPr>
-          <w:ilvl w:val="0"/>
-          <w:numId w:val="41"/>
-        </w:numPr>
-        <w:spacing w:line="259" w:lineRule="auto"/>
-        <w:contextualSpacing/>
-        <w:textAlignment w:val="auto"/>
-        <w:rPr>
-          <w:rFonts w:eastAsiaTheme="minorEastAsia"/>
-        </w:rPr>
-      </w:pPr>
-      <w:r>
-        <w:rPr>
-          <w:rFonts w:eastAsiaTheme="minorEastAsia"/>
-        </w:rPr>
-        <w:t>Existing relationships with community partners</w:t>
-      </w:r>
-    </w:p>
-    <w:p>
-      <w:pPr>
-        <w:pStyle w:val="ListParagraph"/>
-        <w:numPr>
-          <w:ilvl w:val="0"/>
-          <w:numId w:val="41"/>
-        </w:numPr>
-        <w:spacing w:line="259" w:lineRule="auto"/>
-        <w:contextualSpacing/>
-        <w:textAlignment w:val="auto"/>
-        <w:rPr>
-          <w:rFonts w:eastAsiaTheme="minorEastAsia"/>
-        </w:rPr>
-      </w:pPr>
-      <w:r>
-        <w:rPr>
-          <w:rFonts w:eastAsiaTheme="minorEastAsia"/>
-        </w:rPr>
-        <w:t xml:space="preserve">If a specific mandate </w:t>
-      </w:r>
-      <w:r>
-        <w:rPr>
-          <w:rFonts w:eastAsiaTheme="minorEastAsia"/>
-        </w:rPr>
-        <w:t xml:space="preserve">that requires </w:t>
-      </w:r>
-      <w:r>
-        <w:rPr>
-          <w:rFonts w:eastAsiaTheme="minorEastAsia"/>
-        </w:rPr>
-        <w:t>particular organizations to participate</w:t>
-      </w:r>
-      <w:r>
-        <w:rPr>
-          <w:rFonts w:eastAsiaTheme="minorEastAsia"/>
-        </w:rPr>
-        <w:t xml:space="preserve"> </w:t>
-      </w:r>
-    </w:p>
-    <w:p>
-      <w:pPr>
-        <w:pStyle w:val="ListParagraph"/>
-        <w:numPr>
-          <w:ilvl w:val="0"/>
-          <w:numId w:val="41"/>
-        </w:numPr>
-        <w:spacing w:line="259" w:lineRule="auto"/>
-        <w:contextualSpacing/>
-        <w:textAlignment w:val="auto"/>
-        <w:rPr>
-          <w:rFonts w:eastAsiaTheme="minorEastAsia"/>
-        </w:rPr>
-      </w:pPr>
-      <w:r>
-        <w:rPr>
-          <w:rFonts w:eastAsiaTheme="minorEastAsia"/>
-        </w:rPr>
-        <w:t xml:space="preserve">If </w:t>
-      </w:r>
-      <w:r>
-        <w:rPr>
-          <w:rFonts w:eastAsiaTheme="minorEastAsia"/>
-        </w:rPr>
-        <w:t xml:space="preserve">there’s already an </w:t>
-      </w:r>
-      <w:r>
-        <w:rPr>
-          <w:rFonts w:eastAsiaTheme="minorEastAsia"/>
-        </w:rPr>
-        <w:t>adaptation</w:t>
-      </w:r>
-      <w:r>
-        <w:rPr>
-          <w:rFonts w:eastAsiaTheme="minorEastAsia"/>
-        </w:rPr>
-        <w:t xml:space="preserve">, </w:t>
-      </w:r>
-      <w:r>
-        <w:rPr>
-          <w:rFonts w:eastAsiaTheme="minorEastAsia"/>
-        </w:rPr>
-        <w:t>hazard mitigation</w:t>
-      </w:r>
-      <w:r>
-        <w:rPr>
-          <w:rFonts w:eastAsiaTheme="minorEastAsia"/>
-        </w:rPr>
-        <w:t>, or other plan in place</w:t>
-      </w:r>
-    </w:p>
-    <w:p>
-      <w:pPr>
-        <w:contextualSpacing/>
-        <w:rPr>
-          <w:rFonts w:eastAsiaTheme="minorEastAsia"/>
-        </w:rPr>
-      </w:pPr>
-    </w:p>
-    <w:p>
-      <w:pPr>
-        <w:pStyle w:val="Heading2"/>
-        <w:rPr>
-          <w:rFonts w:eastAsiaTheme="minorEastAsia"/>
-        </w:rPr>
-      </w:pPr>
-      <w:r>
-        <w:rPr>
-          <w:rFonts w:eastAsiaTheme="minorEastAsia"/>
-        </w:rPr>
-        <w:t xml:space="preserve">How </w:t>
-      </w:r>
-      <w:r>
-        <w:rPr>
-          <w:rFonts w:eastAsiaTheme="minorEastAsia"/>
-        </w:rPr>
-        <w:t>should I do</w:t>
-      </w:r>
-      <w:r>
-        <w:rPr>
-          <w:rFonts w:eastAsiaTheme="minorEastAsia"/>
-        </w:rPr>
-        <w:t xml:space="preserve"> outreach and recruitment</w:t>
-      </w:r>
-    </w:p>
-    <w:p>
-      <w:pPr>
-        <w:pStyle w:val="ListParagraph"/>
-        <w:numPr>
-          <w:ilvl w:val="0"/>
-          <w:numId w:val="43"/>
-        </w:numPr>
-        <w:rPr>
-          <w:rFonts w:eastAsiaTheme="minorEastAsia"/>
-        </w:rPr>
-      </w:pPr>
-      <w:r>
-        <w:rPr>
-          <w:rFonts w:eastAsiaTheme="minorEastAsia"/>
-        </w:rPr>
-        <w:t>What have you and others found works best</w:t>
-      </w:r>
-      <w:r>
-        <w:rPr>
-          <w:rFonts w:eastAsiaTheme="minorEastAsia"/>
-        </w:rPr>
-        <w:t xml:space="preserve"> for different constituencies</w:t>
-      </w:r>
-      <w:r>
-        <w:rPr>
-          <w:rFonts w:eastAsiaTheme="minorEastAsia"/>
-        </w:rPr>
-        <w:t>?</w:t>
-      </w:r>
-    </w:p>
-    <w:p>
-      <w:pPr>
-        <w:pStyle w:val="ListParagraph"/>
-        <w:numPr>
-          <w:ilvl w:val="1"/>
-          <w:numId w:val="43"/>
-        </w:numPr>
-        <w:rPr>
-          <w:rFonts w:eastAsiaTheme="minorEastAsia"/>
-        </w:rPr>
-      </w:pPr>
-      <w:r>
-        <w:rPr>
-          <w:rFonts w:eastAsiaTheme="minorEastAsia"/>
-        </w:rPr>
-        <w:t>Call, text</w:t>
-      </w:r>
-      <w:r>
-        <w:rPr>
-          <w:rFonts w:eastAsiaTheme="minorEastAsia"/>
-        </w:rPr>
-        <w:t>, email</w:t>
-      </w:r>
-    </w:p>
-    <w:p>
-      <w:pPr>
-        <w:pStyle w:val="ListParagraph"/>
-        <w:numPr>
-          <w:ilvl w:val="1"/>
-          <w:numId w:val="43"/>
-        </w:numPr>
-        <w:rPr>
-          <w:rFonts w:eastAsiaTheme="minorEastAsia"/>
-        </w:rPr>
-      </w:pPr>
-      <w:r>
-        <w:rPr>
-          <w:rFonts w:eastAsiaTheme="minorEastAsia"/>
-        </w:rPr>
-        <w:t>A</w:t>
-      </w:r>
-      <w:r>
-        <w:rPr>
-          <w:rFonts w:eastAsiaTheme="minorEastAsia"/>
-        </w:rPr>
-        <w:t xml:space="preserve">ttend an organization’s meeting to </w:t>
-      </w:r>
-      <w:r>
-        <w:rPr>
-          <w:rFonts w:eastAsiaTheme="minorEastAsia"/>
-        </w:rPr>
-        <w:t>request they send a</w:t>
-      </w:r>
-      <w:r>
-        <w:rPr>
-          <w:rFonts w:eastAsiaTheme="minorEastAsia"/>
-        </w:rPr>
-        <w:t xml:space="preserve"> representative</w:t>
-      </w:r>
-    </w:p>
-    <w:p>
-      <w:pPr>
-        <w:pStyle w:val="ListParagraph"/>
-        <w:numPr>
-          <w:ilvl w:val="1"/>
-          <w:numId w:val="43"/>
-        </w:numPr>
-        <w:rPr>
-          <w:rFonts w:eastAsiaTheme="minorEastAsia"/>
-        </w:rPr>
-      </w:pPr>
-      <w:r>
-        <w:rPr>
-          <w:rFonts w:eastAsiaTheme="minorEastAsia"/>
-        </w:rPr>
-        <w:t>Work with tribal government</w:t>
-      </w:r>
-    </w:p>
-    <w:p>
-      <w:pPr>
-        <w:pStyle w:val="ListParagraph"/>
-        <w:numPr>
-          <w:ilvl w:val="0"/>
-          <w:numId w:val="42"/>
-        </w:numPr>
-        <w:rPr>
-          <w:rFonts w:eastAsiaTheme="minorEastAsia"/>
-        </w:rPr>
-      </w:pPr>
-      <w:r>
-        <w:rPr>
-          <w:rFonts w:eastAsiaTheme="minorEastAsia"/>
-        </w:rPr>
-        <w:t xml:space="preserve">What is </w:t>
-      </w:r>
-      <w:r>
-        <w:rPr>
-          <w:rFonts w:eastAsiaTheme="minorEastAsia"/>
-        </w:rPr>
-        <w:t>culturally appropriate</w:t>
-      </w:r>
-      <w:r>
-        <w:rPr>
-          <w:rFonts w:eastAsiaTheme="minorEastAsia"/>
-        </w:rPr>
-        <w:t>?</w:t>
-      </w:r>
-    </w:p>
-    <w:p>
-      <w:pPr>
-        <w:pStyle w:val="ListParagraph"/>
-        <w:numPr>
-          <w:ilvl w:val="0"/>
-          <w:numId w:val="42"/>
-        </w:numPr>
-        <w:rPr>
-          <w:rFonts w:eastAsiaTheme="minorEastAsia"/>
-        </w:rPr>
-      </w:pPr>
-      <w:proofErr w:type="gramStart"/>
-      <w:r>
-        <w:rPr>
-          <w:rFonts w:eastAsiaTheme="minorEastAsia"/>
-        </w:rPr>
-        <w:t>Are</w:t>
-      </w:r>
-      <w:proofErr w:type="gramEnd"/>
-      <w:r>
-        <w:rPr>
-          <w:rFonts w:eastAsiaTheme="minorEastAsia"/>
-        </w:rPr>
-        <w:t xml:space="preserve"> there </w:t>
-      </w:r>
-      <w:r>
-        <w:rPr>
-          <w:rFonts w:eastAsiaTheme="minorEastAsia"/>
-        </w:rPr>
-        <w:t xml:space="preserve">protocol </w:t>
-      </w:r>
-      <w:r>
-        <w:rPr>
-          <w:rFonts w:eastAsiaTheme="minorEastAsia"/>
-        </w:rPr>
-        <w:t>you need to follow</w:t>
-      </w:r>
-      <w:r>
-        <w:rPr>
-          <w:rFonts w:eastAsiaTheme="minorEastAsia"/>
-        </w:rPr>
-        <w:t>?</w:t>
-      </w:r>
-    </w:p>
-    <w:p>
-      <w:pPr>
-        <w:rPr>
-          <w:rFonts w:eastAsiaTheme="minorEastAsia"/>
-        </w:rPr>
-      </w:pPr>
-    </w:p>
-    <w:p>
-      <w:pPr>
-        <w:pStyle w:val="Heading2"/>
-        <w:rPr>
-          <w:rFonts w:eastAsiaTheme="minorEastAsia"/>
-        </w:rPr>
-      </w:pPr>
-      <w:r>
-        <w:rPr>
-          <w:rFonts w:eastAsiaTheme="minorEastAsia"/>
-        </w:rPr>
-        <w:t>Email Template</w:t>
-      </w:r>
-      <w:r>
-        <w:rPr>
-          <w:rFonts w:eastAsiaTheme="minorEastAsia"/>
-        </w:rPr>
-        <w:t xml:space="preserve"> and Introduction to ERB</w:t>
-      </w:r>
-    </w:p>
-    <w:p>
-      <w:pPr>
-        <w:contextualSpacing/>
-        <w:rPr>
-          <w:rFonts w:eastAsiaTheme="minorEastAsia"/>
-        </w:rPr>
-      </w:pPr>
-      <w:r>
-        <w:rPr>
-          <w:rFonts w:eastAsiaTheme="minorEastAsia"/>
-          <w:sz w:val="24"/>
-          <w:szCs w:val="24"/>
-        </w:rPr>
-        <w:t xml:space="preserve">Our </w:t>
-      </w:r>
-      <w:r>
-        <w:rPr>
-          <w:rFonts w:eastAsiaTheme="minorEastAsia"/>
-          <w:sz w:val="24"/>
-          <w:szCs w:val="24"/>
-        </w:rPr>
-        <w:t>county has to draft a</w:t>
-      </w:r>
-      <w:r>
-        <w:rPr>
-          <w:rFonts w:eastAsiaTheme="minorEastAsia"/>
-          <w:sz w:val="24"/>
-          <w:szCs w:val="24"/>
-        </w:rPr>
-        <w:t xml:space="preserve"> new hazard mitigation plan. </w:t>
-      </w:r>
-      <w:r>
-        <w:rPr>
-          <w:rFonts w:eastAsiaTheme="minorEastAsia"/>
-          <w:sz w:val="24"/>
-          <w:szCs w:val="24"/>
-        </w:rPr>
-        <w:t>Our leadership would like to</w:t>
-      </w:r>
-      <w:r>
-        <w:rPr>
-          <w:rFonts w:eastAsiaTheme="minorEastAsia"/>
-          <w:sz w:val="24"/>
-          <w:szCs w:val="24"/>
-        </w:rPr>
-        <w:t xml:space="preserve"> incorporate social vulnerability and equity concerns more directly into the plan. In order to do that, we are using a resource called the Equitable Resilience Builder, or ERB. This will walk us through steps </w:t>
-      </w:r>
-      <w:r>
-        <w:rPr>
-          <w:rFonts w:eastAsiaTheme="minorEastAsia"/>
-          <w:sz w:val="24"/>
-          <w:szCs w:val="24"/>
-        </w:rPr>
-        <w:t>to collaboratively assess hazards, equity, and the resilience of our local social, natural, and built environment systems.</w:t>
-      </w:r>
-    </w:p>
-    <w:p>
-      <w:pPr>
-        <w:pStyle w:val="Heading2"/>
-      </w:pPr>
-      <w:r>
-        <w:t>What to do next</w:t>
-      </w:r>
-    </w:p>
-    <w:p>
-      <w:pPr>
-        <w:spacing w:after="0"/>
-        <w:rPr>
-          <w:sz w:val="24"/>
-          <w:szCs w:val="24"/>
-        </w:rPr>
-      </w:pPr>
-      <w:r>
-        <w:rPr>
-          <w:sz w:val="24"/>
-          <w:szCs w:val="24"/>
-        </w:rPr>
-        <w:t xml:space="preserve">After you’ve </w:t>
-      </w:r>
-      <w:r>
-        <w:rPr>
-          <w:sz w:val="24"/>
-          <w:szCs w:val="24"/>
-        </w:rPr>
-        <w:t>recruited team members,</w:t>
-      </w:r>
-      <w:r>
-        <w:rPr>
-          <w:sz w:val="24"/>
-          <w:szCs w:val="24"/>
-        </w:rPr>
-        <w:t xml:space="preserve"> the core team can meet to</w:t>
-      </w:r>
-    </w:p>
-    <w:p>
-      <w:pPr>
-        <w:pStyle w:val="ListParagraph"/>
-        <w:numPr>
-          <w:ilvl w:val="0"/>
-          <w:numId w:val="45"/>
-        </w:numPr>
-      </w:pPr>
-      <w:r>
-        <w:t xml:space="preserve">Set Goals for </w:t>
-      </w:r>
-      <w:r>
-        <w:t>U</w:t>
-      </w:r>
-      <w:r>
-        <w:t>sing ERB</w:t>
-      </w:r>
-    </w:p>
-    <w:p>
-      <w:pPr>
-        <w:pStyle w:val="ListParagraph"/>
-        <w:numPr>
-          <w:ilvl w:val="0"/>
-          <w:numId w:val="45"/>
-        </w:numPr>
-      </w:pPr>
-      <w:r>
-        <w:t>Review ERB Menu of Activities</w:t>
-      </w:r>
-    </w:p>
-    <w:p>
-      <w:pPr>
-        <w:pStyle w:val="ListParagraph"/>
-        <w:numPr>
-          <w:ilvl w:val="0"/>
-          <w:numId w:val="45"/>
-        </w:numPr>
-      </w:pPr>
-      <w:r>
-        <w:t>Make a Project Plan</w:t>
       </w:r>
     </w:p>
     <w:p>
@@ -1447,28 +498,1224 @@
           <w:numId w:val="0"/>
         </w:numPr>
         <w:ind w:left="720"/>
+        <w:contextualSpacing/>
+        <w:textAlignment w:val="auto"/>
+        <w:rPr>
+          <w:rFonts w:eastAsiaTheme="minorEastAsia"/>
+        </w:rPr>
       </w:pPr>
     </w:p>
     <w:p>
       <w:pPr>
-        <w:rPr>
+        <w:pStyle w:val="Heading2"/>
+        <w:spacing w:before="0" w:line="240" w:lineRule="auto"/>
+      </w:pPr>
+      <w:r>
+        <w:t xml:space="preserve">Who </w:t>
+      </w:r>
+      <w:r>
+        <w:t>S</w:t>
+      </w:r>
+      <w:r>
+        <w:t xml:space="preserve">hould </w:t>
+      </w:r>
+      <w:r>
+        <w:t>B</w:t>
+      </w:r>
+      <w:r>
+        <w:t xml:space="preserve">e on the </w:t>
+      </w:r>
+      <w:r>
+        <w:t>Co</w:t>
+      </w:r>
+      <w:r>
+        <w:t xml:space="preserve">re </w:t>
+      </w:r>
+      <w:r>
+        <w:t>T</w:t>
+      </w:r>
+      <w:r>
+        <w:t>eam</w:t>
+      </w:r>
+    </w:p>
+    <w:p>
+      <w:pPr>
+        <w:spacing w:after="0" w:line="240" w:lineRule="auto"/>
+        <w:rPr>
+          <w:rFonts w:eastAsiaTheme="minorEastAsia"/>
           <w:sz w:val="24"/>
           <w:szCs w:val="24"/>
         </w:rPr>
       </w:pPr>
       <w:r>
         <w:rPr>
+          <w:rFonts w:eastAsiaTheme="minorEastAsia"/>
           <w:sz w:val="24"/>
           <w:szCs w:val="24"/>
         </w:rPr>
-        <w:t>We recommend starting with the Team Storytelling Exercise</w:t>
-      </w:r>
-      <w:r>
-        <w:rPr>
+        <w:t>The team should look like the community and have representation from government agencies and other organizations. You could</w:t>
+      </w:r>
+      <w:r>
+        <w:rPr>
+          <w:rFonts w:eastAsiaTheme="minorEastAsia"/>
+          <w:b/>
+          <w:bCs/>
           <w:sz w:val="24"/>
           <w:szCs w:val="24"/>
         </w:rPr>
-        <w:t xml:space="preserve"> in the toolkit.</w:t>
+        <w:t xml:space="preserve"> </w:t>
+      </w:r>
+      <w:r>
+        <w:rPr>
+          <w:rFonts w:eastAsiaTheme="minorEastAsia"/>
+          <w:sz w:val="24"/>
+          <w:szCs w:val="24"/>
+        </w:rPr>
+        <w:t>consider:</w:t>
+      </w:r>
+    </w:p>
+    <w:p>
+      <w:pPr>
+        <w:pStyle w:val="ListParagraph"/>
+        <w:numPr>
+          <w:ilvl w:val="0"/>
+          <w:numId w:val="38"/>
+        </w:numPr>
+        <w:contextualSpacing/>
+        <w:textAlignment w:val="auto"/>
+        <w:rPr>
+          <w:rFonts w:eastAsiaTheme="minorEastAsia"/>
+        </w:rPr>
+      </w:pPr>
+      <w:r>
+        <w:rPr>
+          <w:rFonts w:eastAsiaTheme="minorEastAsia"/>
+        </w:rPr>
+        <w:t>Skills and expertise</w:t>
+      </w:r>
+    </w:p>
+    <w:p>
+      <w:pPr>
+        <w:pStyle w:val="ListParagraph"/>
+        <w:numPr>
+          <w:ilvl w:val="1"/>
+          <w:numId w:val="38"/>
+        </w:numPr>
+        <w:contextualSpacing/>
+        <w:textAlignment w:val="auto"/>
+        <w:rPr>
+          <w:rFonts w:eastAsiaTheme="minorEastAsia"/>
+        </w:rPr>
+      </w:pPr>
+      <w:r>
+        <w:rPr>
+          <w:rFonts w:eastAsiaTheme="minorEastAsia"/>
+        </w:rPr>
+        <w:t>F</w:t>
+      </w:r>
+      <w:r>
+        <w:rPr>
+          <w:rFonts w:eastAsiaTheme="minorEastAsia"/>
+        </w:rPr>
+        <w:t>acilitation, GIS, floodplain management, communications, urban planning, climate, community organiz</w:t>
+      </w:r>
+      <w:r>
+        <w:rPr>
+          <w:rFonts w:eastAsiaTheme="minorEastAsia"/>
+        </w:rPr>
+        <w:t>ing</w:t>
+      </w:r>
+      <w:r>
+        <w:rPr>
+          <w:rFonts w:eastAsiaTheme="minorEastAsia"/>
+        </w:rPr>
+        <w:t>, project implementation</w:t>
+      </w:r>
+    </w:p>
+    <w:p>
+      <w:pPr>
+        <w:pStyle w:val="ListParagraph"/>
+        <w:numPr>
+          <w:ilvl w:val="0"/>
+          <w:numId w:val="38"/>
+        </w:numPr>
+        <w:contextualSpacing/>
+        <w:textAlignment w:val="auto"/>
+        <w:rPr>
+          <w:rFonts w:eastAsiaTheme="minorEastAsia"/>
+        </w:rPr>
+      </w:pPr>
+      <w:r>
+        <w:rPr>
+          <w:rFonts w:eastAsiaTheme="minorEastAsia"/>
+        </w:rPr>
+        <w:t>D</w:t>
+      </w:r>
+      <w:r>
+        <w:rPr>
+          <w:rFonts w:eastAsiaTheme="minorEastAsia"/>
+        </w:rPr>
+        <w:t>emographic composition</w:t>
+      </w:r>
+      <w:r>
+        <w:rPr>
+          <w:rFonts w:eastAsiaTheme="minorEastAsia"/>
+        </w:rPr>
+        <w:t xml:space="preserve"> of the area</w:t>
+      </w:r>
+    </w:p>
+    <w:p>
+      <w:pPr>
+        <w:pStyle w:val="ListParagraph"/>
+        <w:numPr>
+          <w:ilvl w:val="0"/>
+          <w:numId w:val="38"/>
+        </w:numPr>
+        <w:contextualSpacing/>
+        <w:textAlignment w:val="auto"/>
+        <w:rPr>
+          <w:rFonts w:eastAsiaTheme="minorEastAsia"/>
+        </w:rPr>
+      </w:pPr>
+      <w:r>
+        <w:rPr>
+          <w:rFonts w:eastAsiaTheme="minorEastAsia"/>
+        </w:rPr>
+        <w:t>How city and county agencies are organized</w:t>
+      </w:r>
+    </w:p>
+    <w:p>
+      <w:pPr>
+        <w:pStyle w:val="ListParagraph"/>
+        <w:numPr>
+          <w:ilvl w:val="0"/>
+          <w:numId w:val="38"/>
+        </w:numPr>
+        <w:contextualSpacing/>
+        <w:textAlignment w:val="auto"/>
+        <w:rPr>
+          <w:rFonts w:eastAsiaTheme="minorEastAsia"/>
+        </w:rPr>
+      </w:pPr>
+      <w:r>
+        <w:rPr>
+          <w:rFonts w:eastAsiaTheme="minorEastAsia"/>
+        </w:rPr>
+        <w:t>Who is working on related topics</w:t>
+      </w:r>
+    </w:p>
+    <w:p>
+      <w:pPr>
+        <w:pStyle w:val="ListParagraph"/>
+        <w:numPr>
+          <w:ilvl w:val="1"/>
+          <w:numId w:val="38"/>
+        </w:numPr>
+        <w:contextualSpacing/>
+        <w:textAlignment w:val="auto"/>
+        <w:rPr>
+          <w:rFonts w:eastAsiaTheme="minorEastAsia"/>
+        </w:rPr>
+      </w:pPr>
+      <w:r>
+        <w:rPr>
+          <w:rFonts w:eastAsiaTheme="minorEastAsia"/>
+        </w:rPr>
+        <w:t>F</w:t>
+      </w:r>
+      <w:r>
+        <w:rPr>
+          <w:rFonts w:eastAsiaTheme="minorEastAsia"/>
+        </w:rPr>
+        <w:t>ood security, watershed management, emergency response, affordable housing, land use planning,</w:t>
+      </w:r>
+      <w:r>
+        <w:rPr>
+          <w:rFonts w:eastAsiaTheme="minorEastAsia"/>
+        </w:rPr>
+        <w:t xml:space="preserve"> environmental justice</w:t>
+      </w:r>
+    </w:p>
+    <w:p>
+      <w:pPr>
+        <w:pStyle w:val="ListParagraph"/>
+        <w:numPr>
+          <w:ilvl w:val="0"/>
+          <w:numId w:val="38"/>
+        </w:numPr>
+        <w:contextualSpacing/>
+        <w:textAlignment w:val="auto"/>
+        <w:rPr>
+          <w:rFonts w:eastAsiaTheme="minorEastAsia"/>
+        </w:rPr>
+      </w:pPr>
+      <w:r>
+        <w:rPr>
+          <w:rFonts w:eastAsiaTheme="minorEastAsia"/>
+        </w:rPr>
+        <w:t xml:space="preserve">Who has insights into and connections with </w:t>
+      </w:r>
+      <w:r>
+        <w:rPr>
+          <w:rFonts w:eastAsiaTheme="minorEastAsia"/>
+        </w:rPr>
+        <w:t>various</w:t>
+      </w:r>
+      <w:r>
+        <w:rPr>
+          <w:rFonts w:eastAsiaTheme="minorEastAsia"/>
+        </w:rPr>
+        <w:t xml:space="preserve"> local constituencies</w:t>
+      </w:r>
+    </w:p>
+    <w:p>
+      <w:pPr>
+        <w:pStyle w:val="ListParagraph"/>
+        <w:numPr>
+          <w:ilvl w:val="0"/>
+          <w:numId w:val="38"/>
+        </w:numPr>
+        <w:contextualSpacing/>
+        <w:textAlignment w:val="auto"/>
+        <w:rPr>
+          <w:rFonts w:eastAsiaTheme="minorEastAsia"/>
+        </w:rPr>
+      </w:pPr>
+      <w:r>
+        <w:rPr>
+          <w:rFonts w:eastAsiaTheme="minorEastAsia"/>
+        </w:rPr>
+        <w:t xml:space="preserve">Who works well </w:t>
+      </w:r>
+      <w:r>
+        <w:rPr>
+          <w:rFonts w:eastAsiaTheme="minorEastAsia"/>
+        </w:rPr>
+        <w:t>on teams</w:t>
+      </w:r>
+    </w:p>
+    <w:p>
+      <w:pPr>
+        <w:pStyle w:val="ListParagraph"/>
+        <w:numPr>
+          <w:ilvl w:val="0"/>
+          <w:numId w:val="38"/>
+        </w:numPr>
+        <w:contextualSpacing/>
+        <w:textAlignment w:val="auto"/>
+        <w:rPr>
+          <w:rFonts w:eastAsiaTheme="minorEastAsia"/>
+        </w:rPr>
+      </w:pPr>
+      <w:r>
+        <w:rPr>
+          <w:rFonts w:eastAsiaTheme="minorEastAsia"/>
+        </w:rPr>
+        <w:t>Who has time to be an active contributor</w:t>
+      </w:r>
+    </w:p>
+    <w:p>
+      <w:pPr>
+        <w:spacing w:after="0" w:line="240" w:lineRule="auto"/>
+        <w:contextualSpacing/>
+        <w:rPr>
+          <w:rFonts w:eastAsiaTheme="minorEastAsia"/>
+          <w:sz w:val="24"/>
+          <w:szCs w:val="24"/>
+        </w:rPr>
+      </w:pPr>
+    </w:p>
+    <w:p>
+      <w:pPr>
+        <w:pStyle w:val="Heading2"/>
+        <w:spacing w:before="0" w:line="240" w:lineRule="auto"/>
+      </w:pPr>
+      <w:r>
+        <w:t xml:space="preserve">Where </w:t>
+      </w:r>
+      <w:r>
+        <w:t>M</w:t>
+      </w:r>
+      <w:r>
+        <w:t xml:space="preserve">ight I </w:t>
+      </w:r>
+      <w:r>
+        <w:t>Fi</w:t>
+      </w:r>
+      <w:r>
+        <w:t xml:space="preserve">nd </w:t>
+      </w:r>
+      <w:r>
+        <w:t>P</w:t>
+      </w:r>
+      <w:r>
+        <w:t xml:space="preserve">rospective </w:t>
+      </w:r>
+      <w:r>
+        <w:t>T</w:t>
+      </w:r>
+      <w:r>
+        <w:t xml:space="preserve">eam </w:t>
+      </w:r>
+      <w:r>
+        <w:t>M</w:t>
+      </w:r>
+      <w:r>
+        <w:t>embers?</w:t>
+      </w:r>
+    </w:p>
+    <w:p>
+      <w:pPr>
+        <w:pStyle w:val="ListParagraph"/>
+        <w:numPr>
+          <w:ilvl w:val="0"/>
+          <w:numId w:val="40"/>
+        </w:numPr>
+        <w:rPr>
+          <w:rFonts w:eastAsiaTheme="minorEastAsia"/>
+        </w:rPr>
+      </w:pPr>
+      <w:r>
+        <w:rPr>
+          <w:rFonts w:eastAsiaTheme="minorEastAsia"/>
+        </w:rPr>
+        <w:t>City or county departments</w:t>
+      </w:r>
+    </w:p>
+    <w:p>
+      <w:pPr>
+        <w:pStyle w:val="ListParagraph"/>
+        <w:numPr>
+          <w:ilvl w:val="1"/>
+          <w:numId w:val="40"/>
+        </w:numPr>
+        <w:rPr>
+          <w:rFonts w:asciiTheme="minorHAnsi" w:eastAsiaTheme="minorEastAsia" w:hAnsiTheme="minorHAnsi" w:cstheme="minorHAnsi"/>
+        </w:rPr>
+      </w:pPr>
+      <w:r>
+        <w:rPr>
+          <w:rFonts w:asciiTheme="minorHAnsi" w:eastAsiaTheme="minorEastAsia" w:hAnsiTheme="minorHAnsi" w:cstheme="minorHAnsi"/>
+        </w:rPr>
+        <w:lastRenderedPageBreak/>
+        <w:t>Public works, parks, land use, emergency management, social services, public health, housing, environment, library</w:t>
+      </w:r>
+    </w:p>
+    <w:p>
+      <w:pPr>
+        <w:pStyle w:val="ListParagraph"/>
+        <w:numPr>
+          <w:ilvl w:val="0"/>
+          <w:numId w:val="40"/>
+        </w:numPr>
+        <w:rPr>
+          <w:rFonts w:asciiTheme="minorHAnsi" w:eastAsiaTheme="minorEastAsia" w:hAnsiTheme="minorHAnsi" w:cstheme="minorHAnsi"/>
+        </w:rPr>
+      </w:pPr>
+      <w:r>
+        <w:rPr>
+          <w:rFonts w:asciiTheme="minorHAnsi" w:eastAsiaTheme="minorEastAsia" w:hAnsiTheme="minorHAnsi" w:cstheme="minorHAnsi"/>
+        </w:rPr>
+        <w:t>Formal and informal local leaders</w:t>
+      </w:r>
+    </w:p>
+    <w:p>
+      <w:pPr>
+        <w:pStyle w:val="ListParagraph"/>
+        <w:numPr>
+          <w:ilvl w:val="1"/>
+          <w:numId w:val="40"/>
+        </w:numPr>
+        <w:rPr>
+          <w:rFonts w:asciiTheme="minorHAnsi" w:eastAsiaTheme="minorEastAsia" w:hAnsiTheme="minorHAnsi" w:cstheme="minorHAnsi"/>
+        </w:rPr>
+      </w:pPr>
+      <w:r>
+        <w:rPr>
+          <w:rFonts w:asciiTheme="minorHAnsi" w:eastAsiaTheme="minorEastAsia" w:hAnsiTheme="minorHAnsi" w:cstheme="minorHAnsi"/>
+        </w:rPr>
+        <w:t>Faith leaders, volunteer organizations, school board, museum director</w:t>
+      </w:r>
+      <w:r>
+        <w:rPr>
+          <w:rFonts w:asciiTheme="minorHAnsi" w:eastAsiaTheme="minorEastAsia" w:hAnsiTheme="minorHAnsi" w:cstheme="minorHAnsi"/>
+        </w:rPr>
+        <w:t>, county council member</w:t>
+      </w:r>
+    </w:p>
+    <w:p>
+      <w:pPr>
+        <w:pStyle w:val="ListParagraph"/>
+        <w:numPr>
+          <w:ilvl w:val="0"/>
+          <w:numId w:val="40"/>
+        </w:numPr>
+        <w:rPr>
+          <w:rFonts w:asciiTheme="minorHAnsi" w:eastAsiaTheme="minorEastAsia" w:hAnsiTheme="minorHAnsi" w:cstheme="minorHAnsi"/>
+        </w:rPr>
+      </w:pPr>
+      <w:r>
+        <w:rPr>
+          <w:rFonts w:asciiTheme="minorHAnsi" w:eastAsiaTheme="minorEastAsia" w:hAnsiTheme="minorHAnsi" w:cstheme="minorHAnsi"/>
+        </w:rPr>
+        <w:t>Non-profits and community-based organizations</w:t>
+      </w:r>
+    </w:p>
+    <w:p>
+      <w:pPr>
+        <w:pStyle w:val="ListParagraph"/>
+        <w:numPr>
+          <w:ilvl w:val="1"/>
+          <w:numId w:val="40"/>
+        </w:numPr>
+        <w:rPr>
+          <w:rFonts w:asciiTheme="minorHAnsi" w:eastAsiaTheme="minorEastAsia" w:hAnsiTheme="minorHAnsi" w:cstheme="minorHAnsi"/>
+        </w:rPr>
+      </w:pPr>
+      <w:r>
+        <w:rPr>
+          <w:rFonts w:asciiTheme="minorHAnsi" w:eastAsiaTheme="minorEastAsia" w:hAnsiTheme="minorHAnsi" w:cstheme="minorHAnsi"/>
+        </w:rPr>
+        <w:t>Neighborhood association, parent-teacher organization, senior citizens rec center, youth club, Rotary, 4-H</w:t>
+      </w:r>
+    </w:p>
+    <w:p>
+      <w:pPr>
+        <w:spacing w:after="0" w:line="240" w:lineRule="auto"/>
+        <w:rPr>
+          <w:rFonts w:eastAsiaTheme="minorEastAsia" w:cstheme="minorHAnsi"/>
+          <w:sz w:val="24"/>
+          <w:szCs w:val="24"/>
+        </w:rPr>
+      </w:pPr>
+    </w:p>
+    <w:p>
+      <w:pPr>
+        <w:pStyle w:val="Heading2"/>
+        <w:spacing w:before="0" w:line="240" w:lineRule="auto"/>
+        <w:rPr>
+          <w:rFonts w:asciiTheme="minorHAnsi" w:hAnsiTheme="minorHAnsi" w:cstheme="minorHAnsi"/>
+        </w:rPr>
+      </w:pPr>
+      <w:r>
+        <w:rPr>
+          <w:rFonts w:asciiTheme="minorHAnsi" w:hAnsiTheme="minorHAnsi" w:cstheme="minorHAnsi"/>
+        </w:rPr>
+        <w:t xml:space="preserve">How </w:t>
+      </w:r>
+      <w:r>
+        <w:rPr>
+          <w:rFonts w:asciiTheme="minorHAnsi" w:hAnsiTheme="minorHAnsi" w:cstheme="minorHAnsi"/>
+        </w:rPr>
+        <w:t>Lo</w:t>
+      </w:r>
+      <w:r>
+        <w:rPr>
+          <w:rFonts w:asciiTheme="minorHAnsi" w:hAnsiTheme="minorHAnsi" w:cstheme="minorHAnsi"/>
+        </w:rPr>
+        <w:t xml:space="preserve">ng </w:t>
+      </w:r>
+      <w:r>
+        <w:rPr>
+          <w:rFonts w:asciiTheme="minorHAnsi" w:hAnsiTheme="minorHAnsi" w:cstheme="minorHAnsi"/>
+        </w:rPr>
+        <w:t>W</w:t>
+      </w:r>
+      <w:r>
+        <w:rPr>
+          <w:rFonts w:asciiTheme="minorHAnsi" w:hAnsiTheme="minorHAnsi" w:cstheme="minorHAnsi"/>
+        </w:rPr>
+        <w:t xml:space="preserve">ill </w:t>
+      </w:r>
+      <w:r>
+        <w:rPr>
+          <w:rFonts w:asciiTheme="minorHAnsi" w:hAnsiTheme="minorHAnsi" w:cstheme="minorHAnsi"/>
+        </w:rPr>
+        <w:t>It</w:t>
+      </w:r>
+      <w:r>
+        <w:rPr>
+          <w:rFonts w:asciiTheme="minorHAnsi" w:hAnsiTheme="minorHAnsi" w:cstheme="minorHAnsi"/>
+        </w:rPr>
+        <w:t xml:space="preserve"> </w:t>
+      </w:r>
+      <w:r>
+        <w:rPr>
+          <w:rFonts w:asciiTheme="minorHAnsi" w:hAnsiTheme="minorHAnsi" w:cstheme="minorHAnsi"/>
+        </w:rPr>
+        <w:t>T</w:t>
+      </w:r>
+      <w:r>
+        <w:rPr>
+          <w:rFonts w:asciiTheme="minorHAnsi" w:hAnsiTheme="minorHAnsi" w:cstheme="minorHAnsi"/>
+        </w:rPr>
+        <w:t xml:space="preserve">ake for </w:t>
+      </w:r>
+      <w:r>
+        <w:rPr>
+          <w:rFonts w:asciiTheme="minorHAnsi" w:hAnsiTheme="minorHAnsi" w:cstheme="minorHAnsi"/>
+        </w:rPr>
+        <w:t>m</w:t>
+      </w:r>
+      <w:r>
+        <w:rPr>
+          <w:rFonts w:asciiTheme="minorHAnsi" w:hAnsiTheme="minorHAnsi" w:cstheme="minorHAnsi"/>
+        </w:rPr>
+        <w:t xml:space="preserve">e to </w:t>
+      </w:r>
+      <w:r>
+        <w:rPr>
+          <w:rFonts w:asciiTheme="minorHAnsi" w:hAnsiTheme="minorHAnsi" w:cstheme="minorHAnsi"/>
+        </w:rPr>
+        <w:t>P</w:t>
+      </w:r>
+      <w:r>
+        <w:rPr>
+          <w:rFonts w:asciiTheme="minorHAnsi" w:hAnsiTheme="minorHAnsi" w:cstheme="minorHAnsi"/>
+        </w:rPr>
+        <w:t xml:space="preserve">ut a </w:t>
+      </w:r>
+      <w:r>
+        <w:rPr>
+          <w:rFonts w:asciiTheme="minorHAnsi" w:hAnsiTheme="minorHAnsi" w:cstheme="minorHAnsi"/>
+        </w:rPr>
+        <w:t>T</w:t>
+      </w:r>
+      <w:r>
+        <w:rPr>
+          <w:rFonts w:asciiTheme="minorHAnsi" w:hAnsiTheme="minorHAnsi" w:cstheme="minorHAnsi"/>
+        </w:rPr>
+        <w:t xml:space="preserve">eam </w:t>
+      </w:r>
+      <w:r>
+        <w:rPr>
+          <w:rFonts w:asciiTheme="minorHAnsi" w:hAnsiTheme="minorHAnsi" w:cstheme="minorHAnsi"/>
+        </w:rPr>
+        <w:t>T</w:t>
+      </w:r>
+      <w:r>
+        <w:rPr>
+          <w:rFonts w:asciiTheme="minorHAnsi" w:hAnsiTheme="minorHAnsi" w:cstheme="minorHAnsi"/>
+        </w:rPr>
+        <w:t>ogether?</w:t>
+      </w:r>
+    </w:p>
+    <w:p>
+      <w:pPr>
+        <w:spacing w:after="0" w:line="240" w:lineRule="auto"/>
+        <w:rPr>
+          <w:rFonts w:eastAsiaTheme="minorEastAsia" w:cstheme="minorHAnsi"/>
+          <w:sz w:val="24"/>
+          <w:szCs w:val="24"/>
+        </w:rPr>
+      </w:pPr>
+      <w:r>
+        <w:rPr>
+          <w:rFonts w:eastAsiaTheme="minorEastAsia" w:cstheme="minorHAnsi"/>
+          <w:sz w:val="24"/>
+          <w:szCs w:val="24"/>
+        </w:rPr>
+        <w:t>It could range from a few days to weeks, depending on</w:t>
+      </w:r>
+    </w:p>
+    <w:p>
+      <w:pPr>
+        <w:pStyle w:val="ListParagraph"/>
+        <w:numPr>
+          <w:ilvl w:val="0"/>
+          <w:numId w:val="41"/>
+        </w:numPr>
+        <w:contextualSpacing/>
+        <w:textAlignment w:val="auto"/>
+        <w:rPr>
+          <w:rFonts w:asciiTheme="minorHAnsi" w:eastAsiaTheme="minorEastAsia" w:hAnsiTheme="minorHAnsi" w:cstheme="minorHAnsi"/>
+        </w:rPr>
+      </w:pPr>
+      <w:r>
+        <w:rPr>
+          <w:rFonts w:asciiTheme="minorHAnsi" w:eastAsiaTheme="minorEastAsia" w:hAnsiTheme="minorHAnsi" w:cstheme="minorHAnsi"/>
+        </w:rPr>
+        <w:t>Your available time—and theirs</w:t>
+      </w:r>
+    </w:p>
+    <w:p>
+      <w:pPr>
+        <w:pStyle w:val="ListParagraph"/>
+        <w:numPr>
+          <w:ilvl w:val="0"/>
+          <w:numId w:val="41"/>
+        </w:numPr>
+        <w:contextualSpacing/>
+        <w:textAlignment w:val="auto"/>
+        <w:rPr>
+          <w:rFonts w:asciiTheme="minorHAnsi" w:eastAsiaTheme="minorEastAsia" w:hAnsiTheme="minorHAnsi" w:cstheme="minorHAnsi"/>
+        </w:rPr>
+      </w:pPr>
+      <w:r>
+        <w:rPr>
+          <w:rFonts w:asciiTheme="minorHAnsi" w:eastAsiaTheme="minorEastAsia" w:hAnsiTheme="minorHAnsi" w:cstheme="minorHAnsi"/>
+        </w:rPr>
+        <w:t>Existing relationships with community partners</w:t>
+      </w:r>
+    </w:p>
+    <w:p>
+      <w:pPr>
+        <w:pStyle w:val="ListParagraph"/>
+        <w:numPr>
+          <w:ilvl w:val="0"/>
+          <w:numId w:val="41"/>
+        </w:numPr>
+        <w:contextualSpacing/>
+        <w:textAlignment w:val="auto"/>
+        <w:rPr>
+          <w:rFonts w:asciiTheme="minorHAnsi" w:eastAsiaTheme="minorEastAsia" w:hAnsiTheme="minorHAnsi" w:cstheme="minorHAnsi"/>
+        </w:rPr>
+      </w:pPr>
+      <w:r>
+        <w:rPr>
+          <w:rFonts w:asciiTheme="minorHAnsi" w:eastAsiaTheme="minorEastAsia" w:hAnsiTheme="minorHAnsi" w:cstheme="minorHAnsi"/>
+        </w:rPr>
+        <w:t xml:space="preserve">If a specific mandate that requires </w:t>
+      </w:r>
+      <w:proofErr w:type="gramStart"/>
+      <w:r>
+        <w:rPr>
+          <w:rFonts w:asciiTheme="minorHAnsi" w:eastAsiaTheme="minorEastAsia" w:hAnsiTheme="minorHAnsi" w:cstheme="minorHAnsi"/>
+        </w:rPr>
+        <w:t>particular organizations</w:t>
+      </w:r>
+      <w:proofErr w:type="gramEnd"/>
+      <w:r>
+        <w:rPr>
+          <w:rFonts w:asciiTheme="minorHAnsi" w:eastAsiaTheme="minorEastAsia" w:hAnsiTheme="minorHAnsi" w:cstheme="minorHAnsi"/>
+        </w:rPr>
+        <w:t xml:space="preserve"> to participate </w:t>
+      </w:r>
+    </w:p>
+    <w:p>
+      <w:pPr>
+        <w:pStyle w:val="ListParagraph"/>
+        <w:numPr>
+          <w:ilvl w:val="0"/>
+          <w:numId w:val="41"/>
+        </w:numPr>
+        <w:contextualSpacing/>
+        <w:textAlignment w:val="auto"/>
+        <w:rPr>
+          <w:rFonts w:asciiTheme="minorHAnsi" w:eastAsiaTheme="minorEastAsia" w:hAnsiTheme="minorHAnsi" w:cstheme="minorHAnsi"/>
+        </w:rPr>
+      </w:pPr>
+      <w:r>
+        <w:rPr>
+          <w:rFonts w:asciiTheme="minorHAnsi" w:eastAsiaTheme="minorEastAsia" w:hAnsiTheme="minorHAnsi" w:cstheme="minorHAnsi"/>
+        </w:rPr>
+        <w:t>If there’s already an adaptation, hazard mitigation, or other plan in place</w:t>
+      </w:r>
+    </w:p>
+    <w:p>
+      <w:pPr>
+        <w:spacing w:after="0" w:line="240" w:lineRule="auto"/>
+        <w:contextualSpacing/>
+        <w:rPr>
+          <w:rFonts w:eastAsiaTheme="minorEastAsia" w:cstheme="minorHAnsi"/>
+          <w:sz w:val="24"/>
+          <w:szCs w:val="24"/>
+        </w:rPr>
+      </w:pPr>
+    </w:p>
+    <w:p>
+      <w:pPr>
+        <w:pStyle w:val="Heading2"/>
+        <w:spacing w:before="0" w:line="240" w:lineRule="auto"/>
+        <w:rPr>
+          <w:rFonts w:asciiTheme="minorHAnsi" w:eastAsiaTheme="minorEastAsia" w:hAnsiTheme="minorHAnsi" w:cstheme="minorHAnsi"/>
+        </w:rPr>
+      </w:pPr>
+      <w:r>
+        <w:rPr>
+          <w:rFonts w:asciiTheme="minorHAnsi" w:eastAsiaTheme="minorEastAsia" w:hAnsiTheme="minorHAnsi" w:cstheme="minorHAnsi"/>
+        </w:rPr>
+        <w:t xml:space="preserve">How </w:t>
+      </w:r>
+      <w:r>
+        <w:rPr>
+          <w:rFonts w:asciiTheme="minorHAnsi" w:eastAsiaTheme="minorEastAsia" w:hAnsiTheme="minorHAnsi" w:cstheme="minorHAnsi"/>
+        </w:rPr>
+        <w:t>S</w:t>
+      </w:r>
+      <w:r>
+        <w:rPr>
+          <w:rFonts w:asciiTheme="minorHAnsi" w:eastAsiaTheme="minorEastAsia" w:hAnsiTheme="minorHAnsi" w:cstheme="minorHAnsi"/>
+        </w:rPr>
+        <w:t xml:space="preserve">hould I do </w:t>
+      </w:r>
+      <w:r>
+        <w:rPr>
+          <w:rFonts w:asciiTheme="minorHAnsi" w:eastAsiaTheme="minorEastAsia" w:hAnsiTheme="minorHAnsi" w:cstheme="minorHAnsi"/>
+        </w:rPr>
+        <w:t>O</w:t>
+      </w:r>
+      <w:r>
+        <w:rPr>
+          <w:rFonts w:asciiTheme="minorHAnsi" w:eastAsiaTheme="minorEastAsia" w:hAnsiTheme="minorHAnsi" w:cstheme="minorHAnsi"/>
+        </w:rPr>
+        <w:t xml:space="preserve">utreach and </w:t>
+      </w:r>
+      <w:r>
+        <w:rPr>
+          <w:rFonts w:asciiTheme="minorHAnsi" w:eastAsiaTheme="minorEastAsia" w:hAnsiTheme="minorHAnsi" w:cstheme="minorHAnsi"/>
+        </w:rPr>
+        <w:t>R</w:t>
+      </w:r>
+      <w:r>
+        <w:rPr>
+          <w:rFonts w:asciiTheme="minorHAnsi" w:eastAsiaTheme="minorEastAsia" w:hAnsiTheme="minorHAnsi" w:cstheme="minorHAnsi"/>
+        </w:rPr>
+        <w:t>ecruitment</w:t>
+      </w:r>
+      <w:r>
+        <w:rPr>
+          <w:rFonts w:asciiTheme="minorHAnsi" w:eastAsiaTheme="minorEastAsia" w:hAnsiTheme="minorHAnsi" w:cstheme="minorHAnsi"/>
+        </w:rPr>
+        <w:t>?</w:t>
+      </w:r>
+    </w:p>
+    <w:p>
+      <w:pPr>
+        <w:pStyle w:val="ListParagraph"/>
+        <w:numPr>
+          <w:ilvl w:val="0"/>
+          <w:numId w:val="43"/>
+        </w:numPr>
+        <w:rPr>
+          <w:rFonts w:asciiTheme="minorHAnsi" w:eastAsiaTheme="minorEastAsia" w:hAnsiTheme="minorHAnsi" w:cstheme="minorHAnsi"/>
+        </w:rPr>
+      </w:pPr>
+      <w:r>
+        <w:rPr>
+          <w:rFonts w:asciiTheme="minorHAnsi" w:eastAsiaTheme="minorEastAsia" w:hAnsiTheme="minorHAnsi" w:cstheme="minorHAnsi"/>
+        </w:rPr>
+        <w:t>What have you and others found works best for different constituencies?</w:t>
+      </w:r>
+    </w:p>
+    <w:p>
+      <w:pPr>
+        <w:pStyle w:val="ListParagraph"/>
+        <w:numPr>
+          <w:ilvl w:val="1"/>
+          <w:numId w:val="43"/>
+        </w:numPr>
+        <w:rPr>
+          <w:rFonts w:asciiTheme="minorHAnsi" w:eastAsiaTheme="minorEastAsia" w:hAnsiTheme="minorHAnsi" w:cstheme="minorHAnsi"/>
+        </w:rPr>
+      </w:pPr>
+      <w:r>
+        <w:rPr>
+          <w:rFonts w:asciiTheme="minorHAnsi" w:eastAsiaTheme="minorEastAsia" w:hAnsiTheme="minorHAnsi" w:cstheme="minorHAnsi"/>
+        </w:rPr>
+        <w:t>Call, text, email</w:t>
+      </w:r>
+    </w:p>
+    <w:p>
+      <w:pPr>
+        <w:pStyle w:val="ListParagraph"/>
+        <w:numPr>
+          <w:ilvl w:val="1"/>
+          <w:numId w:val="43"/>
+        </w:numPr>
+        <w:rPr>
+          <w:rFonts w:asciiTheme="minorHAnsi" w:eastAsiaTheme="minorEastAsia" w:hAnsiTheme="minorHAnsi" w:cstheme="minorHAnsi"/>
+        </w:rPr>
+      </w:pPr>
+      <w:r>
+        <w:rPr>
+          <w:rFonts w:asciiTheme="minorHAnsi" w:eastAsiaTheme="minorEastAsia" w:hAnsiTheme="minorHAnsi" w:cstheme="minorHAnsi"/>
+        </w:rPr>
+        <w:t>Attend an organization’s meeting to request they send a representative</w:t>
+      </w:r>
+    </w:p>
+    <w:p>
+      <w:pPr>
+        <w:pStyle w:val="ListParagraph"/>
+        <w:numPr>
+          <w:ilvl w:val="1"/>
+          <w:numId w:val="43"/>
+        </w:numPr>
+        <w:rPr>
+          <w:rFonts w:asciiTheme="minorHAnsi" w:eastAsiaTheme="minorEastAsia" w:hAnsiTheme="minorHAnsi" w:cstheme="minorHAnsi"/>
+        </w:rPr>
+      </w:pPr>
+      <w:r>
+        <w:rPr>
+          <w:rFonts w:asciiTheme="minorHAnsi" w:eastAsiaTheme="minorEastAsia" w:hAnsiTheme="minorHAnsi" w:cstheme="minorHAnsi"/>
+        </w:rPr>
+        <w:t>Work with tribal government</w:t>
+      </w:r>
+    </w:p>
+    <w:p>
+      <w:pPr>
+        <w:pStyle w:val="ListParagraph"/>
+        <w:numPr>
+          <w:ilvl w:val="0"/>
+          <w:numId w:val="42"/>
+        </w:numPr>
+        <w:rPr>
+          <w:rFonts w:asciiTheme="minorHAnsi" w:eastAsiaTheme="minorEastAsia" w:hAnsiTheme="minorHAnsi" w:cstheme="minorHAnsi"/>
+        </w:rPr>
+      </w:pPr>
+      <w:r>
+        <w:rPr>
+          <w:rFonts w:asciiTheme="minorHAnsi" w:eastAsiaTheme="minorEastAsia" w:hAnsiTheme="minorHAnsi" w:cstheme="minorHAnsi"/>
+        </w:rPr>
+        <w:t>What is culturally appropriate?</w:t>
+      </w:r>
+    </w:p>
+    <w:p>
+      <w:pPr>
+        <w:pStyle w:val="ListParagraph"/>
+        <w:numPr>
+          <w:ilvl w:val="0"/>
+          <w:numId w:val="42"/>
+        </w:numPr>
+        <w:rPr>
+          <w:rFonts w:asciiTheme="minorHAnsi" w:eastAsiaTheme="minorEastAsia" w:hAnsiTheme="minorHAnsi" w:cstheme="minorHAnsi"/>
+        </w:rPr>
+      </w:pPr>
+      <w:proofErr w:type="gramStart"/>
+      <w:r>
+        <w:rPr>
+          <w:rFonts w:asciiTheme="minorHAnsi" w:eastAsiaTheme="minorEastAsia" w:hAnsiTheme="minorHAnsi" w:cstheme="minorHAnsi"/>
+        </w:rPr>
+        <w:t>Are</w:t>
+      </w:r>
+      <w:proofErr w:type="gramEnd"/>
+      <w:r>
+        <w:rPr>
+          <w:rFonts w:asciiTheme="minorHAnsi" w:eastAsiaTheme="minorEastAsia" w:hAnsiTheme="minorHAnsi" w:cstheme="minorHAnsi"/>
+        </w:rPr>
+        <w:t xml:space="preserve"> there protocol you need to follow?</w:t>
+      </w:r>
+    </w:p>
+    <w:p>
+      <w:pPr>
+        <w:spacing w:after="0" w:line="240" w:lineRule="auto"/>
+        <w:rPr>
+          <w:rFonts w:eastAsiaTheme="minorEastAsia" w:cstheme="minorHAnsi"/>
+          <w:sz w:val="24"/>
+          <w:szCs w:val="24"/>
+        </w:rPr>
+      </w:pPr>
+    </w:p>
+    <w:p>
+      <w:pPr>
+        <w:pStyle w:val="Heading2"/>
+        <w:spacing w:before="0" w:line="240" w:lineRule="auto"/>
+        <w:rPr>
+          <w:rFonts w:asciiTheme="minorHAnsi" w:eastAsiaTheme="minorEastAsia" w:hAnsiTheme="minorHAnsi" w:cstheme="minorHAnsi"/>
+        </w:rPr>
+      </w:pPr>
+      <w:r>
+        <w:rPr>
+          <w:rFonts w:asciiTheme="minorHAnsi" w:eastAsiaTheme="minorEastAsia" w:hAnsiTheme="minorHAnsi" w:cstheme="minorHAnsi"/>
+        </w:rPr>
+        <w:t>Introduction to ERB</w:t>
+      </w:r>
+    </w:p>
+    <w:p>
+      <w:pPr>
+        <w:spacing w:after="0" w:line="240" w:lineRule="auto"/>
+        <w:ind w:firstLine="720"/>
+        <w:rPr>
+          <w:rFonts w:eastAsia="Calibri" w:cstheme="minorHAnsi"/>
+          <w:sz w:val="24"/>
+          <w:szCs w:val="24"/>
+        </w:rPr>
+      </w:pPr>
+      <w:r>
+        <w:rPr>
+          <w:rFonts w:eastAsia="Calibri" w:cstheme="minorHAnsi"/>
+          <w:sz w:val="24"/>
+          <w:szCs w:val="24"/>
+        </w:rPr>
+        <w:t xml:space="preserve">The Equitable Resilience Builder (ERB) is a downloadable application that supports communities in strengthening resilience to disasters and climate change, with a focus on equity. It engages users in a guided process to inclusively assess local hazards, equity, and resilience of </w:t>
+      </w:r>
+      <w:proofErr w:type="gramStart"/>
+      <w:r>
+        <w:rPr>
+          <w:rFonts w:eastAsia="Calibri" w:cstheme="minorHAnsi"/>
+          <w:sz w:val="24"/>
+          <w:szCs w:val="24"/>
+        </w:rPr>
+        <w:t>built,</w:t>
+      </w:r>
+      <w:proofErr w:type="gramEnd"/>
+      <w:r>
+        <w:rPr>
+          <w:rFonts w:eastAsia="Calibri" w:cstheme="minorHAnsi"/>
+          <w:sz w:val="24"/>
+          <w:szCs w:val="24"/>
+        </w:rPr>
+        <w:t xml:space="preserve"> natural, and social environment systems; then uses the results to collaboratively prioritize actions to build community resilience in an equitable way. </w:t>
+      </w:r>
+    </w:p>
+    <w:p>
+      <w:pPr>
+        <w:spacing w:after="0" w:line="240" w:lineRule="auto"/>
+        <w:ind w:firstLine="720"/>
+        <w:rPr>
+          <w:rFonts w:cstheme="minorHAnsi"/>
+          <w:sz w:val="24"/>
+          <w:szCs w:val="24"/>
+        </w:rPr>
+      </w:pPr>
+      <w:r>
+        <w:rPr>
+          <w:rFonts w:eastAsia="Calibri" w:cstheme="minorHAnsi"/>
+          <w:sz w:val="24"/>
+          <w:szCs w:val="24"/>
+        </w:rPr>
+        <w:t>ERB is designed to be used by state, Tribal, territorial, county, or municipal agencies that work on environment, emergency management, public health, sustainability, land use, and climate risk management. It is intended to assist communities with different types of resilience planning (</w:t>
+      </w:r>
+      <w:proofErr w:type="gramStart"/>
+      <w:r>
+        <w:rPr>
+          <w:rFonts w:eastAsia="Calibri" w:cstheme="minorHAnsi"/>
+          <w:sz w:val="24"/>
+          <w:szCs w:val="24"/>
+        </w:rPr>
+        <w:t>e.g.</w:t>
+      </w:r>
+      <w:proofErr w:type="gramEnd"/>
+      <w:r>
+        <w:rPr>
+          <w:rFonts w:eastAsia="Calibri" w:cstheme="minorHAnsi"/>
+          <w:sz w:val="24"/>
+          <w:szCs w:val="24"/>
+        </w:rPr>
+        <w:t xml:space="preserve"> climate adaptation, disaster planning, emergency preparedness). It contains a toolkit of activities for local government agencies or non-profit organizations to carry out in conjunction with robust community engagement. These activities </w:t>
+      </w:r>
+      <w:proofErr w:type="gramStart"/>
+      <w:r>
+        <w:rPr>
+          <w:rFonts w:eastAsia="Calibri" w:cstheme="minorHAnsi"/>
+          <w:sz w:val="24"/>
+          <w:szCs w:val="24"/>
+        </w:rPr>
+        <w:t>include:</w:t>
+      </w:r>
+      <w:proofErr w:type="gramEnd"/>
+      <w:r>
+        <w:rPr>
+          <w:rFonts w:eastAsia="Calibri" w:cstheme="minorHAnsi"/>
+          <w:sz w:val="24"/>
+          <w:szCs w:val="24"/>
+        </w:rPr>
+        <w:t xml:space="preserve"> community connections diagramming, facilitation guides for workshops, trauma-informed engagement strategies, storytelling, participatory mapping, indicator card sorting, and action evaluation.  Users can select the activities that best meet their needs. </w:t>
+      </w:r>
+    </w:p>
+    <w:p>
+      <w:pPr>
+        <w:spacing w:after="0" w:line="240" w:lineRule="auto"/>
+        <w:ind w:firstLine="720"/>
+        <w:rPr>
+          <w:rFonts w:eastAsia="Calibri" w:cstheme="minorHAnsi"/>
+          <w:sz w:val="24"/>
+          <w:szCs w:val="24"/>
+        </w:rPr>
+      </w:pPr>
+      <w:r>
+        <w:rPr>
+          <w:rFonts w:eastAsia="Calibri" w:cstheme="minorHAnsi"/>
+          <w:sz w:val="24"/>
+          <w:szCs w:val="24"/>
+        </w:rPr>
+        <w:t xml:space="preserve">ERB promotes equitable resilience planning through relationships, recognition, information, and action. It centers equity in three ways. Its guided process and activities make sure that community members have a voice in resilience planning. Its assessment of hazards and equity illuminates who is made most vulnerable to disaster and climate impacts, why, and </w:t>
+      </w:r>
+      <w:r>
+        <w:rPr>
+          <w:rFonts w:eastAsia="Calibri" w:cstheme="minorHAnsi"/>
+          <w:sz w:val="24"/>
+          <w:szCs w:val="24"/>
+        </w:rPr>
+        <w:lastRenderedPageBreak/>
+        <w:t>how, with attention to deeply rooted social and environmental inequalities. Its assessment is grounded in local knowledge, with supplemental data collection options depending on user interest and capacity. Using ERB can result in a stronger network of community organizations and agencies to share information and resources, data and indicators for measuring change, and a set of actions and next steps for building resilience in an equitable way.</w:t>
+      </w:r>
+    </w:p>
+    <w:p>
+      <w:pPr>
+        <w:spacing w:after="0" w:line="240" w:lineRule="auto"/>
+        <w:ind w:firstLine="720"/>
+        <w:rPr>
+          <w:rFonts w:eastAsia="Calibri" w:cstheme="minorHAnsi"/>
+          <w:sz w:val="24"/>
+          <w:szCs w:val="24"/>
+        </w:rPr>
+      </w:pPr>
+    </w:p>
+    <w:p>
+      <w:pPr>
+        <w:pStyle w:val="Heading2"/>
+        <w:spacing w:before="0" w:line="240" w:lineRule="auto"/>
+        <w:rPr>
+          <w:rFonts w:asciiTheme="minorHAnsi" w:hAnsiTheme="minorHAnsi" w:cstheme="minorHAnsi"/>
+        </w:rPr>
+      </w:pPr>
+      <w:r>
+        <w:rPr>
+          <w:rFonts w:asciiTheme="minorHAnsi" w:hAnsiTheme="minorHAnsi" w:cstheme="minorHAnsi"/>
+        </w:rPr>
+        <w:t xml:space="preserve">What to </w:t>
+      </w:r>
+      <w:r>
+        <w:rPr>
+          <w:rFonts w:asciiTheme="minorHAnsi" w:hAnsiTheme="minorHAnsi" w:cstheme="minorHAnsi"/>
+        </w:rPr>
+        <w:t>D</w:t>
+      </w:r>
+      <w:r>
+        <w:rPr>
+          <w:rFonts w:asciiTheme="minorHAnsi" w:hAnsiTheme="minorHAnsi" w:cstheme="minorHAnsi"/>
+        </w:rPr>
+        <w:t xml:space="preserve">o </w:t>
+      </w:r>
+      <w:r>
+        <w:rPr>
+          <w:rFonts w:asciiTheme="minorHAnsi" w:hAnsiTheme="minorHAnsi" w:cstheme="minorHAnsi"/>
+        </w:rPr>
+        <w:t>N</w:t>
+      </w:r>
+      <w:r>
+        <w:rPr>
+          <w:rFonts w:asciiTheme="minorHAnsi" w:hAnsiTheme="minorHAnsi" w:cstheme="minorHAnsi"/>
+        </w:rPr>
+        <w:t>ext</w:t>
+      </w:r>
+    </w:p>
+    <w:p>
+      <w:pPr>
+        <w:spacing w:after="0" w:line="240" w:lineRule="auto"/>
+        <w:rPr>
+          <w:sz w:val="24"/>
+          <w:szCs w:val="24"/>
+        </w:rPr>
+      </w:pPr>
+      <w:r>
+        <w:rPr>
+          <w:rFonts w:cstheme="minorHAnsi"/>
+          <w:sz w:val="24"/>
+          <w:szCs w:val="24"/>
+        </w:rPr>
+        <w:t xml:space="preserve">After you’ve </w:t>
+      </w:r>
+      <w:r>
+        <w:rPr>
+          <w:rFonts w:cstheme="minorHAnsi"/>
+          <w:sz w:val="24"/>
+          <w:szCs w:val="24"/>
+        </w:rPr>
+        <w:t>recruited team</w:t>
+      </w:r>
+      <w:r>
+        <w:rPr>
+          <w:sz w:val="24"/>
+          <w:szCs w:val="24"/>
+        </w:rPr>
+        <w:t xml:space="preserve"> members,</w:t>
+      </w:r>
+      <w:r>
+        <w:rPr>
+          <w:sz w:val="24"/>
+          <w:szCs w:val="24"/>
+        </w:rPr>
+        <w:t xml:space="preserve"> the core team can meet to</w:t>
+      </w:r>
+    </w:p>
+    <w:p>
+      <w:pPr>
+        <w:pStyle w:val="ListParagraph"/>
+        <w:numPr>
+          <w:ilvl w:val="0"/>
+          <w:numId w:val="45"/>
+        </w:numPr>
+      </w:pPr>
+      <w:r>
+        <w:t xml:space="preserve">Set Goals for </w:t>
+      </w:r>
+      <w:r>
+        <w:t>U</w:t>
+      </w:r>
+      <w:r>
+        <w:t>sing ERB</w:t>
+      </w:r>
+    </w:p>
+    <w:p>
+      <w:pPr>
+        <w:pStyle w:val="ListParagraph"/>
+        <w:numPr>
+          <w:ilvl w:val="0"/>
+          <w:numId w:val="45"/>
+        </w:numPr>
+      </w:pPr>
+      <w:r>
+        <w:t>Review ERB Menu of Activities</w:t>
+      </w:r>
+    </w:p>
+    <w:p>
+      <w:pPr>
+        <w:pStyle w:val="ListParagraph"/>
+        <w:numPr>
+          <w:ilvl w:val="0"/>
+          <w:numId w:val="45"/>
+        </w:numPr>
+      </w:pPr>
+      <w:r>
+        <w:t>Make a Project Plan</w:t>
+      </w:r>
+    </w:p>
+    <w:p>
+      <w:pPr>
+        <w:spacing w:after="0" w:line="240" w:lineRule="auto"/>
+        <w:rPr>
+          <w:sz w:val="24"/>
+          <w:szCs w:val="24"/>
+        </w:rPr>
+      </w:pPr>
+    </w:p>
+    <w:p>
+      <w:pPr>
+        <w:spacing w:after="0" w:line="240" w:lineRule="auto"/>
+        <w:rPr>
+          <w:sz w:val="24"/>
+          <w:szCs w:val="24"/>
+        </w:rPr>
+      </w:pPr>
+      <w:r>
+        <w:rPr>
+          <w:sz w:val="24"/>
+          <w:szCs w:val="24"/>
+        </w:rPr>
+        <w:t>We recommend starting with the Team Storytelling Exercise</w:t>
+      </w:r>
+      <w:r>
+        <w:rPr>
+          <w:sz w:val="24"/>
+          <w:szCs w:val="24"/>
+        </w:rPr>
+        <w:t xml:space="preserve"> in the </w:t>
+      </w:r>
+      <w:r>
+        <w:rPr>
+          <w:sz w:val="24"/>
+          <w:szCs w:val="24"/>
+        </w:rPr>
+        <w:t>tool</w:t>
+      </w:r>
+      <w:r>
+        <w:rPr>
+          <w:sz w:val="24"/>
+          <w:szCs w:val="24"/>
+        </w:rPr>
+        <w:t>.</w:t>
       </w:r>
     </w:p>
     <w:sectPr>
@@ -1506,57 +1753,45 @@
       </w:r>
     </w:p>
   </w:endnote>
+  <w:endnote w:type="continuationNotice" w:id="1">
+    <w:p>
+      <w:pPr>
+        <w:spacing w:after="0" w:line="240" w:lineRule="auto"/>
+      </w:pPr>
+    </w:p>
+  </w:endnote>
 </w:endnotes>
 </file>
 
 <file path=word/footer1.xml><?xml version="1.0" encoding="utf-8"?>
 <w:ftr xmlns:wpc="http://schemas.microsoft.com/office/word/2010/wordprocessingCanvas" xmlns:cx="http://schemas.microsoft.com/office/drawing/2014/chartex" xmlns:cx1="http://schemas.microsoft.com/office/drawing/2015/9/8/chartex" xmlns:cx2="http://schemas.microsoft.com/office/drawing/2015/10/21/chartex" xmlns:cx3="http://schemas.microsoft.com/office/drawing/2016/5/9/chartex" xmlns:cx4="http://schemas.microsoft.com/office/drawing/2016/5/10/chartex" xmlns:cx5="http://schemas.microsoft.com/office/drawing/2016/5/11/chartex" xmlns:cx6="http://schemas.microsoft.com/office/drawing/2016/5/12/chartex" xmlns:cx7="http://schemas.microsoft.com/office/drawing/2016/5/13/chartex" xmlns:cx8="http://schemas.microsoft.com/office/drawing/2016/5/14/chartex" xmlns:mc="http://schemas.openxmlformats.org/markup-compatibility/2006" xmlns:aink="http://schemas.microsoft.com/office/drawing/2016/ink" xmlns:am3d="http://schemas.microsoft.com/office/drawing/2017/model3d" xmlns:o="urn:schemas-microsoft-com:office:office" xmlns:oel="http://schemas.microsoft.com/office/2019/extlst" xmlns:r="http://schemas.openxmlformats.org/officeDocument/2006/relationships" xmlns:m="http://schemas.openxmlformats.org/officeDocument/2006/math" xmlns:v="urn:schemas-microsoft-com:vml" xmlns:wp14="http://schemas.microsoft.com/office/word/2010/wordprocessingDrawing" xmlns:wp="http://schemas.openxmlformats.org/drawingml/2006/wordprocessingDrawing" xmlns:w10="urn:schemas-microsoft-com:office:word" xmlns:w="http://schemas.openxmlformats.org/wordprocessingml/2006/main" xmlns:w14="http://schemas.microsoft.com/office/word/2010/wordml" xmlns:w15="http://schemas.microsoft.com/office/word/2012/wordml" xmlns:w16cex="http://schemas.microsoft.com/office/word/2018/wordml/cex" xmlns:w16cid="http://schemas.microsoft.com/office/word/2016/wordml/cid" xmlns:w16="http://schemas.microsoft.com/office/word/2018/wordml" xmlns:w16sdtdh="http://schemas.microsoft.com/office/word/2020/wordml/sdtdatahash" xmlns:w16se="http://schemas.microsoft.com/office/word/2015/wordml/symex" xmlns:wpg="http://schemas.microsoft.com/office/word/2010/wordprocessingGroup" xmlns:wpi="http://schemas.microsoft.com/office/word/2010/wordprocessingInk" xmlns:wne="http://schemas.microsoft.com/office/word/2006/wordml" xmlns:wps="http://schemas.microsoft.com/office/word/2010/wordprocessingShape" mc:Ignorable="w14 w15 w16se w16cid w16 w16cex w16sdtdh wp14">
-  <w:sdt>
-    <w:sdtPr>
+  <w:p>
+    <w:pPr>
+      <w:pStyle w:val="Footer"/>
+      <w:framePr w:wrap="none" w:vAnchor="text" w:hAnchor="margin" w:xAlign="right" w:y="1"/>
       <w:rPr>
         <w:rStyle w:val="PageNumber"/>
       </w:rPr>
-      <w:id w:val="665599443"/>
-      <w:docPartObj>
-        <w:docPartGallery w:val="Page Numbers (Bottom of Page)"/>
-        <w:docPartUnique/>
-      </w:docPartObj>
-    </w:sdtPr>
-    <w:sdtEndPr>
+    </w:pPr>
+    <w:r>
       <w:rPr>
         <w:rStyle w:val="PageNumber"/>
       </w:rPr>
-    </w:sdtEndPr>
-    <w:sdtContent>
-      <w:p>
-        <w:pPr>
-          <w:pStyle w:val="Footer"/>
-          <w:framePr w:wrap="none" w:vAnchor="text" w:hAnchor="margin" w:xAlign="right" w:y="1"/>
-          <w:rPr>
-            <w:rStyle w:val="PageNumber"/>
-          </w:rPr>
-        </w:pPr>
-        <w:r>
-          <w:rPr>
-            <w:rStyle w:val="PageNumber"/>
-          </w:rPr>
-          <w:fldChar w:fldCharType="begin"/>
-        </w:r>
-        <w:r>
-          <w:rPr>
-            <w:rStyle w:val="PageNumber"/>
-          </w:rPr>
-          <w:instrText xml:space="preserve"> PAGE </w:instrText>
-        </w:r>
-        <w:r>
-          <w:rPr>
-            <w:rStyle w:val="PageNumber"/>
-          </w:rPr>
-          <w:fldChar w:fldCharType="end"/>
-        </w:r>
-      </w:p>
-    </w:sdtContent>
-  </w:sdt>
+      <w:fldChar w:fldCharType="begin"/>
+    </w:r>
+    <w:r>
+      <w:rPr>
+        <w:rStyle w:val="PageNumber"/>
+      </w:rPr>
+      <w:instrText xml:space="preserve"> PAGE </w:instrText>
+    </w:r>
+    <w:r>
+      <w:rPr>
+        <w:rStyle w:val="PageNumber"/>
+      </w:rPr>
+      <w:fldChar w:fldCharType="end"/>
+    </w:r>
+  </w:p>
   <w:p>
     <w:pPr>
       <w:pStyle w:val="Footer"/>
@@ -1666,6 +1901,13 @@
       <w:r>
         <w:continuationSeparator/>
       </w:r>
+    </w:p>
+  </w:footnote>
+  <w:footnote w:type="continuationNotice" w:id="1">
+    <w:p>
+      <w:pPr>
+        <w:spacing w:after="0" w:line="240" w:lineRule="auto"/>
+      </w:pPr>
     </w:p>
   </w:footnote>
 </w:footnotes>
@@ -7853,7 +8095,6 @@
     <w:name w:val="Unresolved Mention"/>
     <w:basedOn w:val="DefaultParagraphFont"/>
     <w:uiPriority w:val="99"/>
-    <w:semiHidden/>
     <w:unhideWhenUsed/>
     <w:rsid w:val="00D039B9"/>
     <w:rPr>
@@ -7890,6 +8131,17 @@
       <w:spacing w:val="15"/>
       <w:sz w:val="36"/>
       <w:szCs w:val="36"/>
+    </w:rPr>
+  </w:style>
+  <w:style w:type="character" w:styleId="Mention">
+    <w:name w:val="Mention"/>
+    <w:basedOn w:val="DefaultParagraphFont"/>
+    <w:uiPriority w:val="99"/>
+    <w:unhideWhenUsed/>
+    <w:rsid w:val="006921F3"/>
+    <w:rPr>
+      <w:color w:val="2B579A"/>
+      <w:shd w:val="clear" w:color="auto" w:fill="E1DFDD"/>
     </w:rPr>
   </w:style>
 </w:styles>
@@ -8646,6 +8898,20 @@
 </file>
 
 <file path=customXml/item3.xml><?xml version="1.0" encoding="utf-8"?>
+<?mso-contentType ?>
+<FormTemplates xmlns="http://schemas.microsoft.com/sharepoint/v3/contenttype/forms">
+  <Display>DocumentLibraryForm</Display>
+  <Edit>DocumentLibraryForm</Edit>
+  <New>DocumentLibraryForm</New>
+</FormTemplates>
+</file>
+
+<file path=customXml/item4.xml><?xml version="1.0" encoding="utf-8"?>
+<?mso-contentType ?>
+<SharedContentType xmlns="Microsoft.SharePoint.Taxonomy.ContentTypeSync" SourceId="29f62856-1543-49d4-a736-4569d363f533" ContentTypeId="0x0101" PreviousValue="false"/>
+</file>
+
+<file path=customXml/item5.xml><?xml version="1.0" encoding="utf-8"?>
 <p:properties xmlns:p="http://schemas.microsoft.com/office/2006/metadata/properties" xmlns:xsi="http://www.w3.org/2001/XMLSchema-instance" xmlns:pc="http://schemas.microsoft.com/office/infopath/2007/PartnerControls">
   <documentManagement>
     <_Source xmlns="http://schemas.microsoft.com/sharepoint/v3/fields" xsi:nil="true"/>
@@ -8689,20 +8955,6 @@
 </p:properties>
 </file>
 
-<file path=customXml/item4.xml><?xml version="1.0" encoding="utf-8"?>
-<?mso-contentType ?>
-<FormTemplates xmlns="http://schemas.microsoft.com/sharepoint/v3/contenttype/forms">
-  <Display>DocumentLibraryForm</Display>
-  <Edit>DocumentLibraryForm</Edit>
-  <New>DocumentLibraryForm</New>
-</FormTemplates>
-</file>
-
-<file path=customXml/item5.xml><?xml version="1.0" encoding="utf-8"?>
-<?mso-contentType ?>
-<SharedContentType xmlns="Microsoft.SharePoint.Taxonomy.ContentTypeSync" SourceId="29f62856-1543-49d4-a736-4569d363f533" ContentTypeId="0x0101" PreviousValue="false"/>
-</file>
-
 <file path=customXml/itemProps1.xml><?xml version="1.0" encoding="utf-8"?>
 <ds:datastoreItem xmlns:ds="http://schemas.openxmlformats.org/officeDocument/2006/customXml" ds:itemID="{A899D5BE-70E1-CB49-B8F4-6CA908803984}">
   <ds:schemaRefs>
@@ -8735,27 +8987,6 @@
 </file>
 
 <file path=customXml/itemProps3.xml><?xml version="1.0" encoding="utf-8"?>
-<ds:datastoreItem xmlns:ds="http://schemas.openxmlformats.org/officeDocument/2006/customXml" ds:itemID="{1FC2BBAC-56A7-4304-8BBF-94A5098FDDD5}">
-  <ds:schemaRefs>
-    <ds:schemaRef ds:uri="http://schemas.microsoft.com/office/2006/metadata/properties"/>
-    <ds:schemaRef ds:uri="http://schemas.microsoft.com/sharepoint/v3"/>
-    <ds:schemaRef ds:uri="http://schemas.microsoft.com/sharepoint/v3/fields"/>
-    <ds:schemaRef ds:uri="http://schemas.microsoft.com/sharepoint.v3"/>
-    <ds:schemaRef ds:uri="http://purl.org/dc/elements/1.1/"/>
-    <ds:schemaRef ds:uri="http://purl.org/dc/terms/"/>
-    <ds:schemaRef ds:uri="http://schemas.microsoft.com/office/infopath/2007/PartnerControls"/>
-    <ds:schemaRef ds:uri="http://www.w3.org/XML/1998/namespace"/>
-    <ds:schemaRef ds:uri="http://schemas.microsoft.com/office/2006/documentManagement/types"/>
-    <ds:schemaRef ds:uri="http://purl.org/dc/dcmitype/"/>
-    <ds:schemaRef ds:uri="http://schemas.openxmlformats.org/package/2006/metadata/core-properties"/>
-    <ds:schemaRef ds:uri="8f0ccb0b-2b45-4ecf-807d-d8fd9145fac4"/>
-    <ds:schemaRef ds:uri="c3fe2bc6-81ec-4aad-a296-b74ae9f31a66"/>
-    <ds:schemaRef ds:uri="4ffa91fb-a0ff-4ac5-b2db-65c790d184a4"/>
-  </ds:schemaRefs>
-</ds:datastoreItem>
-</file>
-
-<file path=customXml/itemProps4.xml><?xml version="1.0" encoding="utf-8"?>
 <ds:datastoreItem xmlns:ds="http://schemas.openxmlformats.org/officeDocument/2006/customXml" ds:itemID="{05B01B4A-E3DD-40A3-9439-9148B5E83879}">
   <ds:schemaRefs>
     <ds:schemaRef ds:uri="http://schemas.microsoft.com/sharepoint/v3/contenttype/forms"/>
@@ -8763,10 +8994,31 @@
 </ds:datastoreItem>
 </file>
 
-<file path=customXml/itemProps5.xml><?xml version="1.0" encoding="utf-8"?>
+<file path=customXml/itemProps4.xml><?xml version="1.0" encoding="utf-8"?>
 <ds:datastoreItem xmlns:ds="http://schemas.openxmlformats.org/officeDocument/2006/customXml" ds:itemID="{04743092-C7A4-49C6-8074-ABEE7D6C9C8E}">
   <ds:schemaRefs>
     <ds:schemaRef ds:uri="Microsoft.SharePoint.Taxonomy.ContentTypeSync"/>
   </ds:schemaRefs>
 </ds:datastoreItem>
+</file>
+
+<file path=customXml/itemProps5.xml><?xml version="1.0" encoding="utf-8"?>
+<ds:datastoreItem xmlns:ds="http://schemas.openxmlformats.org/officeDocument/2006/customXml" ds:itemID="{1FC2BBAC-56A7-4304-8BBF-94A5098FDDD5}">
+  <ds:schemaRefs>
+    <ds:schemaRef ds:uri="http://schemas.microsoft.com/sharepoint.v3"/>
+    <ds:schemaRef ds:uri="http://www.w3.org/XML/1998/namespace"/>
+    <ds:schemaRef ds:uri="http://purl.org/dc/terms/"/>
+    <ds:schemaRef ds:uri="http://schemas.openxmlformats.org/package/2006/metadata/core-properties"/>
+    <ds:schemaRef ds:uri="http://schemas.microsoft.com/office/infopath/2007/PartnerControls"/>
+    <ds:schemaRef ds:uri="c3fe2bc6-81ec-4aad-a296-b74ae9f31a66"/>
+    <ds:schemaRef ds:uri="8f0ccb0b-2b45-4ecf-807d-d8fd9145fac4"/>
+    <ds:schemaRef ds:uri="http://purl.org/dc/dcmitype/"/>
+    <ds:schemaRef ds:uri="http://schemas.microsoft.com/office/2006/documentManagement/types"/>
+    <ds:schemaRef ds:uri="http://purl.org/dc/elements/1.1/"/>
+    <ds:schemaRef ds:uri="http://schemas.microsoft.com/sharepoint/v3/fields"/>
+    <ds:schemaRef ds:uri="4ffa91fb-a0ff-4ac5-b2db-65c790d184a4"/>
+    <ds:schemaRef ds:uri="http://schemas.microsoft.com/sharepoint/v3"/>
+    <ds:schemaRef ds:uri="http://schemas.microsoft.com/office/2006/metadata/properties"/>
+  </ds:schemaRefs>
+</ds:datastoreItem>
 </file>
</xml_diff>